<commit_message>
Mysql assignment 05 finished
</commit_message>
<xml_diff>
--- a/mysql/week4/Week-4-Coding-Assignment.docx
+++ b/mysql/week4/Week-4-Coding-Assignment.docx
@@ -1,6 +1,6 @@
 
 <file path=word/document.xml><?xml version="1.0" encoding="utf-8"?>
-<w:document xmlns:wpc="http://schemas.microsoft.com/office/word/2010/wordprocessingCanvas" xmlns:cx="http://schemas.microsoft.com/office/drawing/2014/chartex" xmlns:cx1="http://schemas.microsoft.com/office/drawing/2015/9/8/chartex" xmlns:cx2="http://schemas.microsoft.com/office/drawing/2015/10/21/chartex" xmlns:cx3="http://schemas.microsoft.com/office/drawing/2016/5/9/chartex" xmlns:cx4="http://schemas.microsoft.com/office/drawing/2016/5/10/chartex" xmlns:cx5="http://schemas.microsoft.com/office/drawing/2016/5/11/chartex" xmlns:cx6="http://schemas.microsoft.com/office/drawing/2016/5/12/chartex" xmlns:cx7="http://schemas.microsoft.com/office/drawing/2016/5/13/chartex" xmlns:cx8="http://schemas.microsoft.com/office/drawing/2016/5/14/chartex" xmlns:mc="http://schemas.openxmlformats.org/markup-compatibility/2006" xmlns:aink="http://schemas.microsoft.com/office/drawing/2016/ink" xmlns:am3d="http://schemas.microsoft.com/office/drawing/2017/model3d" xmlns:o="urn:schemas-microsoft-com:office:office" xmlns:r="http://schemas.openxmlformats.org/officeDocument/2006/relationships" xmlns:m="http://schemas.openxmlformats.org/officeDocument/2006/math" xmlns:v="urn:schemas-microsoft-com:vml" xmlns:wp14="http://schemas.microsoft.com/office/word/2010/wordprocessingDrawing" xmlns:wp="http://schemas.openxmlformats.org/drawingml/2006/wordprocessingDrawing" xmlns:w10="urn:schemas-microsoft-com:office:word" xmlns:w="http://schemas.openxmlformats.org/wordprocessingml/2006/main" xmlns:w14="http://schemas.microsoft.com/office/word/2010/wordml" xmlns:w15="http://schemas.microsoft.com/office/word/2012/wordml" xmlns:w16cex="http://schemas.microsoft.com/office/word/2018/wordml/cex" xmlns:w16cid="http://schemas.microsoft.com/office/word/2016/wordml/cid" xmlns:w16="http://schemas.microsoft.com/office/word/2018/wordml" xmlns:w16se="http://schemas.microsoft.com/office/word/2015/wordml/symex" xmlns:wpg="http://schemas.microsoft.com/office/word/2010/wordprocessingGroup" xmlns:wpi="http://schemas.microsoft.com/office/word/2010/wordprocessingInk" xmlns:wne="http://schemas.microsoft.com/office/word/2006/wordml" xmlns:wps="http://schemas.microsoft.com/office/word/2010/wordprocessingShape" mc:Ignorable="w14 w15 w16se w16cid w16 w16cex wp14">
+<w:document xmlns:wpc="http://schemas.microsoft.com/office/word/2010/wordprocessingCanvas" xmlns:cx="http://schemas.microsoft.com/office/drawing/2014/chartex" xmlns:cx1="http://schemas.microsoft.com/office/drawing/2015/9/8/chartex" xmlns:cx2="http://schemas.microsoft.com/office/drawing/2015/10/21/chartex" xmlns:cx3="http://schemas.microsoft.com/office/drawing/2016/5/9/chartex" xmlns:cx4="http://schemas.microsoft.com/office/drawing/2016/5/10/chartex" xmlns:cx5="http://schemas.microsoft.com/office/drawing/2016/5/11/chartex" xmlns:cx6="http://schemas.microsoft.com/office/drawing/2016/5/12/chartex" xmlns:cx7="http://schemas.microsoft.com/office/drawing/2016/5/13/chartex" xmlns:cx8="http://schemas.microsoft.com/office/drawing/2016/5/14/chartex" xmlns:mc="http://schemas.openxmlformats.org/markup-compatibility/2006" xmlns:aink="http://schemas.microsoft.com/office/drawing/2016/ink" xmlns:am3d="http://schemas.microsoft.com/office/drawing/2017/model3d" xmlns:o="urn:schemas-microsoft-com:office:office" xmlns:r="http://schemas.openxmlformats.org/officeDocument/2006/relationships" xmlns:m="http://schemas.openxmlformats.org/officeDocument/2006/math" xmlns:v="urn:schemas-microsoft-com:vml" xmlns:wp14="http://schemas.microsoft.com/office/word/2010/wordprocessingDrawing" xmlns:wp="http://schemas.openxmlformats.org/drawingml/2006/wordprocessingDrawing" xmlns:w10="urn:schemas-microsoft-com:office:word" xmlns:w="http://schemas.openxmlformats.org/wordprocessingml/2006/main" xmlns:w14="http://schemas.microsoft.com/office/word/2010/wordml" xmlns:w15="http://schemas.microsoft.com/office/word/2012/wordml" xmlns:w16cex="http://schemas.microsoft.com/office/word/2018/wordml/cex" xmlns:w16cid="http://schemas.microsoft.com/office/word/2016/wordml/cid" xmlns:w16="http://schemas.microsoft.com/office/word/2018/wordml" xmlns:w16sdtdh="http://schemas.microsoft.com/office/word/2020/wordml/sdtdatahash" xmlns:w16se="http://schemas.microsoft.com/office/word/2015/wordml/symex" xmlns:wpg="http://schemas.microsoft.com/office/word/2010/wordprocessingGroup" xmlns:wpi="http://schemas.microsoft.com/office/word/2010/wordprocessingInk" xmlns:wne="http://schemas.microsoft.com/office/word/2006/wordml" xmlns:wps="http://schemas.microsoft.com/office/word/2010/wordprocessingShape" mc:Ignorable="w14 w15 w16se w16cid w16 w16cex w16sdtdh wp14">
   <w:body>
     <w:p>
       <w:pPr>
@@ -398,93 +398,1826 @@
         <w:rPr>
           <w:szCs w:val="24"/>
         </w:rPr>
-        <w:t xml:space="preserve">Write 5 stored procedures for the </w:t>
-      </w:r>
-      <w:proofErr w:type="gramStart"/>
-      <w:r>
-        <w:rPr>
+        <w:t>Write 5 stored procedures for the employees database.</w:t>
+      </w:r>
+    </w:p>
+    <w:p>
+      <w:pPr>
+        <w:rPr>
+          <w:szCs w:val="24"/>
+        </w:rPr>
+      </w:pPr>
+      <w:r>
+        <w:rPr>
+          <w:szCs w:val="24"/>
+        </w:rPr>
+        <w:t>Write a description of what each stored procedure does and how to use it.</w:t>
+      </w:r>
+    </w:p>
+    <w:p>
+      <w:pPr>
+        <w:rPr>
+          <w:szCs w:val="24"/>
+        </w:rPr>
+      </w:pPr>
+      <w:r>
+        <w:rPr>
+          <w:szCs w:val="24"/>
+        </w:rPr>
+        <w:t>Procedures should use constructs you learned about from your research assignment and be more than just queries.</w:t>
+      </w:r>
+    </w:p>
+    <w:p>
+      <w:pPr>
+        <w:rPr>
+          <w:b/>
+          <w:szCs w:val="24"/>
+        </w:rPr>
+      </w:pPr>
+    </w:p>
+    <w:p>
+      <w:pPr>
+        <w:rPr>
+          <w:b/>
+          <w:szCs w:val="24"/>
+        </w:rPr>
+      </w:pPr>
+      <w:r>
+        <w:rPr>
+          <w:b/>
+          <w:szCs w:val="24"/>
+        </w:rPr>
+        <w:t>Screenshot</w:t>
+      </w:r>
+      <w:r>
+        <w:rPr>
+          <w:b/>
+          <w:szCs w:val="24"/>
+        </w:rPr>
+        <w:t>s</w:t>
+      </w:r>
+      <w:r>
+        <w:rPr>
+          <w:b/>
+          <w:szCs w:val="24"/>
+        </w:rPr>
+        <w:t>:</w:t>
+      </w:r>
+    </w:p>
+    <w:p>
+      <w:pPr>
+        <w:rPr>
+          <w:b/>
+          <w:szCs w:val="24"/>
+        </w:rPr>
+      </w:pPr>
+      <w:r>
+        <w:rPr>
+          <w:b/>
+          <w:szCs w:val="24"/>
+        </w:rPr>
+        <w:t>delimiter //</w:t>
+      </w:r>
+    </w:p>
+    <w:p>
+      <w:pPr>
+        <w:rPr>
+          <w:b/>
+          <w:szCs w:val="24"/>
+        </w:rPr>
+      </w:pPr>
+      <w:r>
+        <w:rPr>
+          <w:b/>
+          <w:szCs w:val="24"/>
+        </w:rPr>
+        <w:t>-- replace employee first name</w:t>
+      </w:r>
+    </w:p>
+    <w:p>
+      <w:pPr>
+        <w:rPr>
+          <w:b/>
+          <w:szCs w:val="24"/>
+        </w:rPr>
+      </w:pPr>
+      <w:r>
+        <w:rPr>
+          <w:b/>
+          <w:szCs w:val="24"/>
+        </w:rPr>
+        <w:t xml:space="preserve">create procedure </w:t>
+      </w:r>
+      <w:proofErr w:type="spellStart"/>
+      <w:r>
+        <w:rPr>
+          <w:b/>
+          <w:szCs w:val="24"/>
+        </w:rPr>
+        <w:t>replaceEmployee</w:t>
+      </w:r>
+      <w:proofErr w:type="spellEnd"/>
+      <w:r>
+        <w:rPr>
+          <w:b/>
+          <w:szCs w:val="24"/>
+        </w:rPr>
+        <w:t xml:space="preserve">(in </w:t>
+      </w:r>
+      <w:proofErr w:type="spellStart"/>
+      <w:r>
+        <w:rPr>
+          <w:b/>
+          <w:szCs w:val="24"/>
+        </w:rPr>
+        <w:t>employeeNumber</w:t>
+      </w:r>
+      <w:proofErr w:type="spellEnd"/>
+      <w:r>
+        <w:rPr>
+          <w:b/>
+          <w:szCs w:val="24"/>
+        </w:rPr>
+        <w:t xml:space="preserve"> int, in </w:t>
+      </w:r>
+      <w:proofErr w:type="spellStart"/>
+      <w:r>
+        <w:rPr>
+          <w:b/>
+          <w:szCs w:val="24"/>
+        </w:rPr>
+        <w:t>firstName</w:t>
+      </w:r>
+      <w:proofErr w:type="spellEnd"/>
+      <w:r>
+        <w:rPr>
+          <w:b/>
+          <w:szCs w:val="24"/>
+        </w:rPr>
+        <w:t xml:space="preserve"> varchar(30), in </w:t>
+      </w:r>
+      <w:proofErr w:type="spellStart"/>
+      <w:r>
+        <w:rPr>
+          <w:b/>
+          <w:szCs w:val="24"/>
+        </w:rPr>
+        <w:t>LastName</w:t>
+      </w:r>
+      <w:proofErr w:type="spellEnd"/>
+      <w:r>
+        <w:rPr>
+          <w:b/>
+          <w:szCs w:val="24"/>
+        </w:rPr>
+        <w:t xml:space="preserve"> varchar(30), in </w:t>
+      </w:r>
+      <w:proofErr w:type="spellStart"/>
+      <w:r>
+        <w:rPr>
+          <w:b/>
+          <w:szCs w:val="24"/>
+        </w:rPr>
+        <w:t>newFirstName</w:t>
+      </w:r>
+      <w:proofErr w:type="spellEnd"/>
+      <w:r>
+        <w:rPr>
+          <w:b/>
+          <w:szCs w:val="24"/>
+        </w:rPr>
+        <w:t xml:space="preserve"> varchar(30))</w:t>
+      </w:r>
+    </w:p>
+    <w:p>
+      <w:pPr>
+        <w:rPr>
+          <w:b/>
+          <w:szCs w:val="24"/>
+        </w:rPr>
+      </w:pPr>
+      <w:r>
+        <w:rPr>
+          <w:b/>
+          <w:szCs w:val="24"/>
+        </w:rPr>
+        <w:t>begin</w:t>
+      </w:r>
+    </w:p>
+    <w:p>
+      <w:pPr>
+        <w:rPr>
+          <w:b/>
+          <w:szCs w:val="24"/>
+        </w:rPr>
+      </w:pPr>
+      <w:r>
+        <w:rPr>
+          <w:b/>
+          <w:szCs w:val="24"/>
+        </w:rPr>
+        <w:tab/>
+        <w:t>update employees</w:t>
+      </w:r>
+    </w:p>
+    <w:p>
+      <w:pPr>
+        <w:rPr>
+          <w:b/>
+          <w:szCs w:val="24"/>
+        </w:rPr>
+      </w:pPr>
+      <w:r>
+        <w:rPr>
+          <w:b/>
+          <w:szCs w:val="24"/>
+        </w:rPr>
+        <w:lastRenderedPageBreak/>
+        <w:t xml:space="preserve">    set </w:t>
+      </w:r>
+      <w:proofErr w:type="spellStart"/>
+      <w:r>
+        <w:rPr>
+          <w:b/>
+          <w:szCs w:val="24"/>
+        </w:rPr>
+        <w:t>first_name</w:t>
+      </w:r>
+      <w:proofErr w:type="spellEnd"/>
+      <w:r>
+        <w:rPr>
+          <w:b/>
+          <w:szCs w:val="24"/>
+        </w:rPr>
+        <w:t xml:space="preserve"> = </w:t>
+      </w:r>
+      <w:proofErr w:type="spellStart"/>
+      <w:r>
+        <w:rPr>
+          <w:b/>
+          <w:szCs w:val="24"/>
+        </w:rPr>
+        <w:t>newFirstName</w:t>
+      </w:r>
+      <w:proofErr w:type="spellEnd"/>
+    </w:p>
+    <w:p>
+      <w:pPr>
+        <w:rPr>
+          <w:b/>
+          <w:szCs w:val="24"/>
+        </w:rPr>
+      </w:pPr>
+      <w:r>
+        <w:rPr>
+          <w:b/>
+          <w:szCs w:val="24"/>
+        </w:rPr>
+        <w:t xml:space="preserve">    where </w:t>
+      </w:r>
+      <w:proofErr w:type="spellStart"/>
+      <w:r>
+        <w:rPr>
+          <w:b/>
+          <w:szCs w:val="24"/>
+        </w:rPr>
+        <w:t>first_name</w:t>
+      </w:r>
+      <w:proofErr w:type="spellEnd"/>
+      <w:r>
+        <w:rPr>
+          <w:b/>
+          <w:szCs w:val="24"/>
+        </w:rPr>
+        <w:t xml:space="preserve"> = </w:t>
+      </w:r>
+      <w:proofErr w:type="spellStart"/>
+      <w:r>
+        <w:rPr>
+          <w:b/>
+          <w:szCs w:val="24"/>
+        </w:rPr>
+        <w:t>firstName</w:t>
+      </w:r>
+      <w:proofErr w:type="spellEnd"/>
+    </w:p>
+    <w:p>
+      <w:pPr>
+        <w:rPr>
+          <w:b/>
+          <w:szCs w:val="24"/>
+        </w:rPr>
+      </w:pPr>
+      <w:r>
+        <w:rPr>
+          <w:b/>
+          <w:szCs w:val="24"/>
+        </w:rPr>
+        <w:t xml:space="preserve">    and   </w:t>
+      </w:r>
+      <w:proofErr w:type="spellStart"/>
+      <w:r>
+        <w:rPr>
+          <w:b/>
+          <w:szCs w:val="24"/>
+        </w:rPr>
+        <w:t>last_name</w:t>
+      </w:r>
+      <w:proofErr w:type="spellEnd"/>
+      <w:r>
+        <w:rPr>
+          <w:b/>
+          <w:szCs w:val="24"/>
+        </w:rPr>
+        <w:t xml:space="preserve">  = </w:t>
+      </w:r>
+      <w:proofErr w:type="spellStart"/>
+      <w:r>
+        <w:rPr>
+          <w:b/>
+          <w:szCs w:val="24"/>
+        </w:rPr>
+        <w:t>lastName</w:t>
+      </w:r>
+      <w:proofErr w:type="spellEnd"/>
+      <w:r>
+        <w:rPr>
+          <w:b/>
+          <w:szCs w:val="24"/>
+        </w:rPr>
+        <w:t>;</w:t>
+      </w:r>
+    </w:p>
+    <w:p>
+      <w:pPr>
+        <w:rPr>
+          <w:b/>
+          <w:szCs w:val="24"/>
+        </w:rPr>
+      </w:pPr>
+      <w:r>
+        <w:rPr>
+          <w:b/>
+          <w:szCs w:val="24"/>
+        </w:rPr>
+        <w:t xml:space="preserve">    </w:t>
+      </w:r>
+    </w:p>
+    <w:p>
+      <w:pPr>
+        <w:rPr>
+          <w:b/>
+          <w:szCs w:val="24"/>
+        </w:rPr>
+      </w:pPr>
+      <w:r>
+        <w:rPr>
+          <w:b/>
+          <w:szCs w:val="24"/>
+        </w:rPr>
+        <w:t xml:space="preserve">    -- display updated rows</w:t>
+      </w:r>
+    </w:p>
+    <w:p>
+      <w:pPr>
+        <w:rPr>
+          <w:b/>
+          <w:szCs w:val="24"/>
+        </w:rPr>
+      </w:pPr>
+      <w:r>
+        <w:rPr>
+          <w:b/>
+          <w:szCs w:val="24"/>
+        </w:rPr>
+        <w:t>end //</w:t>
+      </w:r>
+    </w:p>
+    <w:p>
+      <w:pPr>
+        <w:rPr>
+          <w:b/>
+          <w:szCs w:val="24"/>
+        </w:rPr>
+      </w:pPr>
+      <w:r>
+        <w:rPr>
+          <w:b/>
+          <w:szCs w:val="24"/>
+        </w:rPr>
+        <w:t>delimiter ;</w:t>
+      </w:r>
+    </w:p>
+    <w:p>
+      <w:pPr>
+        <w:rPr>
+          <w:b/>
+          <w:szCs w:val="24"/>
+        </w:rPr>
+      </w:pPr>
+      <w:r>
+        <w:rPr>
+          <w:b/>
+          <w:szCs w:val="24"/>
+        </w:rPr>
+        <w:t>delimiter //</w:t>
+      </w:r>
+    </w:p>
+    <w:p>
+      <w:pPr>
+        <w:rPr>
+          <w:b/>
+          <w:szCs w:val="24"/>
+        </w:rPr>
+      </w:pPr>
+      <w:r>
+        <w:rPr>
+          <w:b/>
+          <w:szCs w:val="24"/>
+        </w:rPr>
+        <w:t>-- Get the total salary and place it in a variable</w:t>
+      </w:r>
+    </w:p>
+    <w:p>
+      <w:pPr>
+        <w:rPr>
+          <w:b/>
+          <w:szCs w:val="24"/>
+        </w:rPr>
+      </w:pPr>
+      <w:r>
+        <w:rPr>
+          <w:b/>
+          <w:szCs w:val="24"/>
+        </w:rPr>
+        <w:t xml:space="preserve">create procedure </w:t>
+      </w:r>
+      <w:proofErr w:type="spellStart"/>
+      <w:r>
+        <w:rPr>
+          <w:b/>
+          <w:szCs w:val="24"/>
+        </w:rPr>
+        <w:t>getTotalSalary</w:t>
+      </w:r>
+      <w:proofErr w:type="spellEnd"/>
+      <w:r>
+        <w:rPr>
+          <w:b/>
+          <w:szCs w:val="24"/>
+        </w:rPr>
+        <w:t>()</w:t>
+      </w:r>
+    </w:p>
+    <w:p>
+      <w:pPr>
+        <w:rPr>
+          <w:b/>
+          <w:szCs w:val="24"/>
+        </w:rPr>
+      </w:pPr>
+      <w:r>
+        <w:rPr>
+          <w:b/>
+          <w:szCs w:val="24"/>
+        </w:rPr>
+        <w:t>begin</w:t>
+      </w:r>
+    </w:p>
+    <w:p>
+      <w:pPr>
+        <w:rPr>
+          <w:b/>
+          <w:szCs w:val="24"/>
+        </w:rPr>
+      </w:pPr>
+      <w:r>
+        <w:rPr>
+          <w:b/>
+          <w:szCs w:val="24"/>
+        </w:rPr>
+        <w:tab/>
+        <w:t xml:space="preserve">declare </w:t>
+      </w:r>
+      <w:proofErr w:type="spellStart"/>
+      <w:r>
+        <w:rPr>
+          <w:b/>
+          <w:szCs w:val="24"/>
+        </w:rPr>
+        <w:t>totalSalary</w:t>
+      </w:r>
+      <w:proofErr w:type="spellEnd"/>
+      <w:r>
+        <w:rPr>
+          <w:b/>
+          <w:szCs w:val="24"/>
+        </w:rPr>
+        <w:t xml:space="preserve"> </w:t>
+      </w:r>
+      <w:proofErr w:type="spellStart"/>
+      <w:r>
+        <w:rPr>
+          <w:b/>
+          <w:szCs w:val="24"/>
+        </w:rPr>
+        <w:t>bigint</w:t>
+      </w:r>
+      <w:proofErr w:type="spellEnd"/>
+      <w:r>
+        <w:rPr>
+          <w:b/>
+          <w:szCs w:val="24"/>
+        </w:rPr>
+        <w:t xml:space="preserve"> default 0;</w:t>
+      </w:r>
+    </w:p>
+    <w:p>
+      <w:pPr>
+        <w:rPr>
+          <w:b/>
+          <w:szCs w:val="24"/>
+        </w:rPr>
+      </w:pPr>
+      <w:r>
+        <w:rPr>
+          <w:b/>
+          <w:szCs w:val="24"/>
+        </w:rPr>
+        <w:t xml:space="preserve">    </w:t>
+      </w:r>
+    </w:p>
+    <w:p>
+      <w:pPr>
+        <w:rPr>
+          <w:b/>
+          <w:szCs w:val="24"/>
+        </w:rPr>
+      </w:pPr>
+      <w:r>
+        <w:rPr>
+          <w:b/>
+          <w:szCs w:val="24"/>
+        </w:rPr>
+        <w:t xml:space="preserve">    select sum(salary) </w:t>
+      </w:r>
+    </w:p>
+    <w:p>
+      <w:pPr>
+        <w:rPr>
+          <w:b/>
+          <w:szCs w:val="24"/>
+        </w:rPr>
+      </w:pPr>
+      <w:r>
+        <w:rPr>
+          <w:b/>
+          <w:szCs w:val="24"/>
+        </w:rPr>
+        <w:t xml:space="preserve">    into </w:t>
+      </w:r>
+      <w:proofErr w:type="spellStart"/>
+      <w:r>
+        <w:rPr>
+          <w:b/>
+          <w:szCs w:val="24"/>
+        </w:rPr>
+        <w:t>totalSalary</w:t>
+      </w:r>
+      <w:proofErr w:type="spellEnd"/>
+    </w:p>
+    <w:p>
+      <w:pPr>
+        <w:rPr>
+          <w:b/>
+          <w:szCs w:val="24"/>
+        </w:rPr>
+      </w:pPr>
+      <w:r>
+        <w:rPr>
+          <w:b/>
+          <w:szCs w:val="24"/>
+        </w:rPr>
+        <w:t xml:space="preserve">    from salaries;</w:t>
+      </w:r>
+    </w:p>
+    <w:p>
+      <w:pPr>
+        <w:rPr>
+          <w:b/>
+          <w:szCs w:val="24"/>
+        </w:rPr>
+      </w:pPr>
+      <w:r>
+        <w:rPr>
+          <w:b/>
+          <w:szCs w:val="24"/>
+        </w:rPr>
+        <w:t xml:space="preserve">    </w:t>
+      </w:r>
+    </w:p>
+    <w:p>
+      <w:pPr>
+        <w:rPr>
+          <w:b/>
+          <w:szCs w:val="24"/>
+        </w:rPr>
+      </w:pPr>
+      <w:r>
+        <w:rPr>
+          <w:b/>
+          <w:szCs w:val="24"/>
+        </w:rPr>
+        <w:t xml:space="preserve">    select </w:t>
+      </w:r>
+      <w:proofErr w:type="spellStart"/>
+      <w:r>
+        <w:rPr>
+          <w:b/>
+          <w:szCs w:val="24"/>
+        </w:rPr>
+        <w:t>totalSalary</w:t>
+      </w:r>
+      <w:proofErr w:type="spellEnd"/>
+      <w:r>
+        <w:rPr>
+          <w:b/>
+          <w:szCs w:val="24"/>
+        </w:rPr>
+        <w:t>;</w:t>
+      </w:r>
+    </w:p>
+    <w:p>
+      <w:pPr>
+        <w:rPr>
+          <w:b/>
+          <w:szCs w:val="24"/>
+        </w:rPr>
+      </w:pPr>
+      <w:r>
+        <w:rPr>
+          <w:b/>
+          <w:szCs w:val="24"/>
+        </w:rPr>
+        <w:t>end//</w:t>
+      </w:r>
+    </w:p>
+    <w:p>
+      <w:pPr>
+        <w:rPr>
+          <w:b/>
+          <w:szCs w:val="24"/>
+        </w:rPr>
+      </w:pPr>
+      <w:r>
+        <w:rPr>
+          <w:b/>
+          <w:szCs w:val="24"/>
+        </w:rPr>
+        <w:t>delimiter ;</w:t>
+      </w:r>
+    </w:p>
+    <w:p>
+      <w:pPr>
+        <w:rPr>
+          <w:b/>
+          <w:szCs w:val="24"/>
+        </w:rPr>
+      </w:pPr>
+      <w:r>
+        <w:rPr>
+          <w:b/>
+          <w:szCs w:val="24"/>
+        </w:rPr>
+        <w:t>delimiter //</w:t>
+      </w:r>
+    </w:p>
+    <w:p>
+      <w:pPr>
+        <w:rPr>
+          <w:b/>
+          <w:szCs w:val="24"/>
+        </w:rPr>
+      </w:pPr>
+    </w:p>
+    <w:p>
+      <w:pPr>
+        <w:rPr>
+          <w:b/>
+          <w:szCs w:val="24"/>
+        </w:rPr>
+      </w:pPr>
+      <w:r>
+        <w:rPr>
+          <w:b/>
+          <w:szCs w:val="24"/>
+        </w:rPr>
+        <w:t>delimiter //</w:t>
+      </w:r>
+    </w:p>
+    <w:p>
+      <w:pPr>
+        <w:rPr>
+          <w:b/>
+          <w:szCs w:val="24"/>
+        </w:rPr>
+      </w:pPr>
+      <w:r>
+        <w:rPr>
+          <w:b/>
+          <w:szCs w:val="24"/>
+        </w:rPr>
+        <w:t>-- Determine if an employee gets high medium or low pay</w:t>
+      </w:r>
+    </w:p>
+    <w:p>
+      <w:pPr>
+        <w:rPr>
+          <w:b/>
+          <w:szCs w:val="24"/>
+        </w:rPr>
+      </w:pPr>
+      <w:r>
+        <w:rPr>
+          <w:b/>
+          <w:szCs w:val="24"/>
+        </w:rPr>
+        <w:t xml:space="preserve">create procedure </w:t>
+      </w:r>
+      <w:proofErr w:type="spellStart"/>
+      <w:r>
+        <w:rPr>
+          <w:b/>
+          <w:szCs w:val="24"/>
+        </w:rPr>
+        <w:t>getPayLevel</w:t>
+      </w:r>
+      <w:proofErr w:type="spellEnd"/>
+      <w:r>
+        <w:rPr>
+          <w:b/>
+          <w:szCs w:val="24"/>
+        </w:rPr>
+        <w:t>()</w:t>
+      </w:r>
+    </w:p>
+    <w:p>
+      <w:pPr>
+        <w:rPr>
+          <w:b/>
+          <w:szCs w:val="24"/>
+        </w:rPr>
+      </w:pPr>
+      <w:r>
+        <w:rPr>
+          <w:b/>
+          <w:szCs w:val="24"/>
+        </w:rPr>
+        <w:t xml:space="preserve">begin    </w:t>
+      </w:r>
+    </w:p>
+    <w:p>
+      <w:pPr>
+        <w:rPr>
+          <w:b/>
+          <w:szCs w:val="24"/>
+        </w:rPr>
+      </w:pPr>
+      <w:r>
+        <w:rPr>
+          <w:b/>
+          <w:szCs w:val="24"/>
+        </w:rPr>
+        <w:t xml:space="preserve">    select </w:t>
+      </w:r>
+      <w:proofErr w:type="spellStart"/>
+      <w:r>
+        <w:rPr>
+          <w:b/>
+          <w:szCs w:val="24"/>
+        </w:rPr>
+        <w:t>s.salary</w:t>
+      </w:r>
+      <w:proofErr w:type="spellEnd"/>
+      <w:r>
+        <w:rPr>
+          <w:b/>
+          <w:szCs w:val="24"/>
+        </w:rPr>
+        <w:t>,</w:t>
+      </w:r>
+    </w:p>
+    <w:p>
+      <w:pPr>
+        <w:rPr>
+          <w:b/>
+          <w:szCs w:val="24"/>
+        </w:rPr>
+      </w:pPr>
+      <w:r>
+        <w:rPr>
+          <w:b/>
+          <w:szCs w:val="24"/>
+        </w:rPr>
+        <w:tab/>
+        <w:t>case</w:t>
+      </w:r>
+    </w:p>
+    <w:p>
+      <w:pPr>
+        <w:rPr>
+          <w:b/>
+          <w:szCs w:val="24"/>
+        </w:rPr>
+      </w:pPr>
+      <w:r>
+        <w:rPr>
+          <w:b/>
+          <w:szCs w:val="24"/>
+        </w:rPr>
+        <w:lastRenderedPageBreak/>
+        <w:tab/>
+      </w:r>
+      <w:r>
+        <w:rPr>
+          <w:b/>
+          <w:szCs w:val="24"/>
+        </w:rPr>
+        <w:tab/>
+        <w:t xml:space="preserve">when </w:t>
+      </w:r>
+      <w:proofErr w:type="spellStart"/>
+      <w:r>
+        <w:rPr>
+          <w:b/>
+          <w:szCs w:val="24"/>
+        </w:rPr>
+        <w:t>s.salary</w:t>
+      </w:r>
+      <w:proofErr w:type="spellEnd"/>
+      <w:r>
+        <w:rPr>
+          <w:b/>
+          <w:szCs w:val="24"/>
+        </w:rPr>
+        <w:t xml:space="preserve"> &gt; 80000 then "High Salary"</w:t>
+      </w:r>
+    </w:p>
+    <w:p>
+      <w:pPr>
+        <w:rPr>
+          <w:b/>
+          <w:szCs w:val="24"/>
+        </w:rPr>
+      </w:pPr>
+      <w:r>
+        <w:rPr>
+          <w:b/>
+          <w:szCs w:val="24"/>
+        </w:rPr>
+        <w:t xml:space="preserve">        when </w:t>
+      </w:r>
+      <w:proofErr w:type="spellStart"/>
+      <w:r>
+        <w:rPr>
+          <w:b/>
+          <w:szCs w:val="24"/>
+        </w:rPr>
+        <w:t>s.salary</w:t>
+      </w:r>
+      <w:proofErr w:type="spellEnd"/>
+      <w:r>
+        <w:rPr>
+          <w:b/>
+          <w:szCs w:val="24"/>
+        </w:rPr>
+        <w:t xml:space="preserve"> &gt; 50000 and </w:t>
+      </w:r>
+      <w:proofErr w:type="spellStart"/>
+      <w:r>
+        <w:rPr>
+          <w:b/>
+          <w:szCs w:val="24"/>
+        </w:rPr>
+        <w:t>s.salary</w:t>
+      </w:r>
+      <w:proofErr w:type="spellEnd"/>
+      <w:r>
+        <w:rPr>
+          <w:b/>
+          <w:szCs w:val="24"/>
+        </w:rPr>
+        <w:t xml:space="preserve"> &lt; 80000 then "Medium Salary"</w:t>
+      </w:r>
+    </w:p>
+    <w:p>
+      <w:pPr>
+        <w:rPr>
+          <w:b/>
+          <w:szCs w:val="24"/>
+        </w:rPr>
+      </w:pPr>
+      <w:r>
+        <w:rPr>
+          <w:b/>
+          <w:szCs w:val="24"/>
+        </w:rPr>
+        <w:t xml:space="preserve">        else "Low Salary"</w:t>
+      </w:r>
+    </w:p>
+    <w:p>
+      <w:pPr>
+        <w:rPr>
+          <w:b/>
+          <w:szCs w:val="24"/>
+        </w:rPr>
+      </w:pPr>
+      <w:r>
+        <w:rPr>
+          <w:b/>
+          <w:szCs w:val="24"/>
+        </w:rPr>
+        <w:tab/>
+        <w:t>end as 'Pay level'</w:t>
+      </w:r>
+    </w:p>
+    <w:p>
+      <w:pPr>
+        <w:rPr>
+          <w:b/>
+          <w:szCs w:val="24"/>
+        </w:rPr>
+      </w:pPr>
+      <w:r>
+        <w:rPr>
+          <w:b/>
+          <w:szCs w:val="24"/>
+        </w:rPr>
+        <w:t xml:space="preserve">    from salaries s</w:t>
+      </w:r>
+    </w:p>
+    <w:p>
+      <w:pPr>
+        <w:rPr>
+          <w:b/>
+          <w:szCs w:val="24"/>
+        </w:rPr>
+      </w:pPr>
+      <w:r>
+        <w:rPr>
+          <w:b/>
+          <w:szCs w:val="24"/>
+        </w:rPr>
+        <w:t xml:space="preserve">    inner join employees e</w:t>
+      </w:r>
+    </w:p>
+    <w:p>
+      <w:pPr>
+        <w:rPr>
+          <w:b/>
+          <w:szCs w:val="24"/>
+        </w:rPr>
+      </w:pPr>
+      <w:r>
+        <w:rPr>
+          <w:b/>
+          <w:szCs w:val="24"/>
+        </w:rPr>
+        <w:t xml:space="preserve">    on </w:t>
+      </w:r>
+      <w:proofErr w:type="spellStart"/>
+      <w:r>
+        <w:rPr>
+          <w:b/>
+          <w:szCs w:val="24"/>
+        </w:rPr>
+        <w:t>s.emp_no</w:t>
+      </w:r>
+      <w:proofErr w:type="spellEnd"/>
+      <w:r>
+        <w:rPr>
+          <w:b/>
+          <w:szCs w:val="24"/>
+        </w:rPr>
+        <w:t xml:space="preserve"> = </w:t>
+      </w:r>
+      <w:proofErr w:type="spellStart"/>
+      <w:r>
+        <w:rPr>
+          <w:b/>
+          <w:szCs w:val="24"/>
+        </w:rPr>
+        <w:t>e.emp_no</w:t>
+      </w:r>
+      <w:proofErr w:type="spellEnd"/>
+      <w:r>
+        <w:rPr>
+          <w:b/>
+          <w:szCs w:val="24"/>
+        </w:rPr>
+        <w:t>;</w:t>
+      </w:r>
+    </w:p>
+    <w:p>
+      <w:pPr>
+        <w:rPr>
+          <w:b/>
+          <w:szCs w:val="24"/>
+        </w:rPr>
+      </w:pPr>
+      <w:r>
+        <w:rPr>
+          <w:b/>
+          <w:szCs w:val="24"/>
+        </w:rPr>
+        <w:t>end//</w:t>
+      </w:r>
+    </w:p>
+    <w:p>
+      <w:pPr>
+        <w:rPr>
+          <w:b/>
+          <w:szCs w:val="24"/>
+        </w:rPr>
+      </w:pPr>
+      <w:r>
+        <w:rPr>
+          <w:b/>
+          <w:szCs w:val="24"/>
+        </w:rPr>
+        <w:t>delimiter ;</w:t>
+      </w:r>
+    </w:p>
+    <w:p>
+      <w:pPr>
+        <w:rPr>
+          <w:b/>
+          <w:szCs w:val="24"/>
+        </w:rPr>
+      </w:pPr>
+    </w:p>
+    <w:p>
+      <w:pPr>
+        <w:rPr>
+          <w:b/>
+          <w:szCs w:val="24"/>
+        </w:rPr>
+      </w:pPr>
+      <w:r>
+        <w:rPr>
+          <w:b/>
+          <w:szCs w:val="24"/>
+        </w:rPr>
+        <w:t>delimiter //</w:t>
+      </w:r>
+    </w:p>
+    <w:p>
+      <w:pPr>
+        <w:rPr>
+          <w:b/>
+          <w:szCs w:val="24"/>
+        </w:rPr>
+      </w:pPr>
+      <w:r>
+        <w:rPr>
+          <w:b/>
+          <w:szCs w:val="24"/>
+        </w:rPr>
+        <w:t xml:space="preserve">-- Repeat employee name </w:t>
+      </w:r>
+    </w:p>
+    <w:p>
+      <w:pPr>
+        <w:rPr>
+          <w:b/>
+          <w:szCs w:val="24"/>
+        </w:rPr>
+      </w:pPr>
+      <w:r>
+        <w:rPr>
+          <w:b/>
+          <w:szCs w:val="24"/>
+        </w:rPr>
+        <w:t xml:space="preserve">create procedure </w:t>
+      </w:r>
+      <w:proofErr w:type="spellStart"/>
+      <w:r>
+        <w:rPr>
+          <w:b/>
+          <w:szCs w:val="24"/>
+        </w:rPr>
+        <w:t>repeatName</w:t>
+      </w:r>
+      <w:proofErr w:type="spellEnd"/>
+      <w:r>
+        <w:rPr>
+          <w:b/>
+          <w:szCs w:val="24"/>
+        </w:rPr>
+        <w:t xml:space="preserve">(in </w:t>
+      </w:r>
+      <w:proofErr w:type="spellStart"/>
+      <w:r>
+        <w:rPr>
+          <w:b/>
+          <w:szCs w:val="24"/>
+        </w:rPr>
+        <w:t>empNum</w:t>
+      </w:r>
+      <w:proofErr w:type="spellEnd"/>
+      <w:r>
+        <w:rPr>
+          <w:b/>
+          <w:szCs w:val="24"/>
+        </w:rPr>
+        <w:t xml:space="preserve"> int, in </w:t>
+      </w:r>
+      <w:proofErr w:type="spellStart"/>
+      <w:r>
+        <w:rPr>
+          <w:b/>
+          <w:szCs w:val="24"/>
+        </w:rPr>
+        <w:t>repeatNum</w:t>
+      </w:r>
+      <w:proofErr w:type="spellEnd"/>
+      <w:r>
+        <w:rPr>
+          <w:b/>
+          <w:szCs w:val="24"/>
+        </w:rPr>
+        <w:t xml:space="preserve"> int)</w:t>
+      </w:r>
+    </w:p>
+    <w:p>
+      <w:pPr>
+        <w:rPr>
+          <w:b/>
+          <w:szCs w:val="24"/>
+        </w:rPr>
+      </w:pPr>
+      <w:r>
+        <w:rPr>
+          <w:b/>
+          <w:szCs w:val="24"/>
+        </w:rPr>
+        <w:t xml:space="preserve">begin </w:t>
+      </w:r>
+    </w:p>
+    <w:p>
+      <w:pPr>
+        <w:rPr>
+          <w:b/>
+          <w:szCs w:val="24"/>
+        </w:rPr>
+      </w:pPr>
+      <w:r>
+        <w:rPr>
+          <w:b/>
+          <w:szCs w:val="24"/>
+        </w:rPr>
+        <w:tab/>
+        <w:t>select repeat(</w:t>
+      </w:r>
+      <w:proofErr w:type="spellStart"/>
+      <w:r>
+        <w:rPr>
+          <w:b/>
+          <w:szCs w:val="24"/>
+        </w:rPr>
+        <w:t>first_name</w:t>
+      </w:r>
+      <w:proofErr w:type="spellEnd"/>
+      <w:r>
+        <w:rPr>
+          <w:b/>
+          <w:szCs w:val="24"/>
+        </w:rPr>
+        <w:t xml:space="preserve">, </w:t>
+      </w:r>
+      <w:proofErr w:type="spellStart"/>
+      <w:r>
+        <w:rPr>
+          <w:b/>
+          <w:szCs w:val="24"/>
+        </w:rPr>
+        <w:t>repeatNum</w:t>
+      </w:r>
+      <w:proofErr w:type="spellEnd"/>
+      <w:r>
+        <w:rPr>
+          <w:b/>
+          <w:szCs w:val="24"/>
+        </w:rPr>
+        <w:t>)</w:t>
+      </w:r>
+    </w:p>
+    <w:p>
+      <w:pPr>
+        <w:rPr>
+          <w:b/>
+          <w:szCs w:val="24"/>
+        </w:rPr>
+      </w:pPr>
+      <w:r>
+        <w:rPr>
+          <w:b/>
+          <w:szCs w:val="24"/>
+        </w:rPr>
+        <w:t xml:space="preserve">    from employees</w:t>
+      </w:r>
+    </w:p>
+    <w:p>
+      <w:pPr>
+        <w:rPr>
+          <w:b/>
+          <w:szCs w:val="24"/>
+        </w:rPr>
+      </w:pPr>
+      <w:r>
+        <w:rPr>
+          <w:b/>
+          <w:szCs w:val="24"/>
+        </w:rPr>
+        <w:t xml:space="preserve">    where </w:t>
+      </w:r>
+      <w:proofErr w:type="spellStart"/>
+      <w:r>
+        <w:rPr>
+          <w:b/>
+          <w:szCs w:val="24"/>
+        </w:rPr>
+        <w:t>emp_no</w:t>
+      </w:r>
+      <w:proofErr w:type="spellEnd"/>
+      <w:r>
+        <w:rPr>
+          <w:b/>
+          <w:szCs w:val="24"/>
+        </w:rPr>
+        <w:t xml:space="preserve"> = </w:t>
+      </w:r>
+      <w:proofErr w:type="spellStart"/>
+      <w:r>
+        <w:rPr>
+          <w:b/>
+          <w:szCs w:val="24"/>
+        </w:rPr>
+        <w:t>empNum</w:t>
+      </w:r>
+      <w:proofErr w:type="spellEnd"/>
+      <w:r>
+        <w:rPr>
+          <w:b/>
+          <w:szCs w:val="24"/>
+        </w:rPr>
+        <w:t>;</w:t>
+      </w:r>
+    </w:p>
+    <w:p>
+      <w:pPr>
+        <w:rPr>
+          <w:b/>
+          <w:szCs w:val="24"/>
+        </w:rPr>
+      </w:pPr>
+      <w:r>
+        <w:rPr>
+          <w:b/>
+          <w:szCs w:val="24"/>
+        </w:rPr>
+        <w:t>end//</w:t>
+      </w:r>
+    </w:p>
+    <w:p>
+      <w:pPr>
+        <w:rPr>
+          <w:b/>
+          <w:szCs w:val="24"/>
+        </w:rPr>
+      </w:pPr>
+      <w:r>
+        <w:rPr>
+          <w:b/>
+          <w:szCs w:val="24"/>
+        </w:rPr>
+        <w:t>delimiter ;</w:t>
+      </w:r>
+    </w:p>
+    <w:p>
+      <w:pPr>
+        <w:rPr>
+          <w:b/>
+          <w:szCs w:val="24"/>
+        </w:rPr>
+      </w:pPr>
+    </w:p>
+    <w:p>
+      <w:pPr>
+        <w:rPr>
+          <w:b/>
+          <w:szCs w:val="24"/>
+        </w:rPr>
+      </w:pPr>
+      <w:r>
+        <w:rPr>
+          <w:b/>
+          <w:szCs w:val="24"/>
+        </w:rPr>
+        <w:t>delimiter //</w:t>
+      </w:r>
+    </w:p>
+    <w:p>
+      <w:pPr>
+        <w:rPr>
+          <w:b/>
+          <w:szCs w:val="24"/>
+        </w:rPr>
+      </w:pPr>
+      <w:r>
+        <w:rPr>
+          <w:b/>
+          <w:szCs w:val="24"/>
+        </w:rPr>
+        <w:tab/>
+        <w:t xml:space="preserve">-- return an </w:t>
+      </w:r>
+      <w:proofErr w:type="spellStart"/>
+      <w:r>
+        <w:rPr>
+          <w:b/>
           <w:szCs w:val="24"/>
         </w:rPr>
         <w:t>employees</w:t>
       </w:r>
-      <w:proofErr w:type="gramEnd"/>
-      <w:r>
-        <w:rPr>
-          <w:szCs w:val="24"/>
-        </w:rPr>
-        <w:t xml:space="preserve"> database.</w:t>
-      </w:r>
-    </w:p>
-    <w:p>
-      <w:pPr>
-        <w:rPr>
-          <w:szCs w:val="24"/>
-        </w:rPr>
-      </w:pPr>
-      <w:r>
-        <w:rPr>
-          <w:szCs w:val="24"/>
-        </w:rPr>
-        <w:t>Write a description of what each stored procedure does and how to use it.</w:t>
-      </w:r>
-    </w:p>
-    <w:p>
-      <w:pPr>
-        <w:rPr>
-          <w:szCs w:val="24"/>
-        </w:rPr>
-      </w:pPr>
-      <w:r>
-        <w:rPr>
-          <w:szCs w:val="24"/>
-        </w:rPr>
-        <w:t>Procedures should use constructs you learned about from your research assignment and be more than just queries.</w:t>
-      </w:r>
-    </w:p>
-    <w:p>
-      <w:pPr>
-        <w:rPr>
-          <w:b/>
-          <w:szCs w:val="24"/>
-        </w:rPr>
-      </w:pPr>
-    </w:p>
-    <w:p>
-      <w:pPr>
-        <w:rPr>
-          <w:b/>
-          <w:szCs w:val="24"/>
-        </w:rPr>
-      </w:pPr>
-      <w:r>
-        <w:rPr>
-          <w:b/>
-          <w:szCs w:val="24"/>
-        </w:rPr>
-        <w:t>Screenshot</w:t>
-      </w:r>
-      <w:r>
-        <w:rPr>
-          <w:b/>
-          <w:szCs w:val="24"/>
-        </w:rPr>
-        <w:t>s</w:t>
-      </w:r>
-      <w:r>
-        <w:rPr>
-          <w:b/>
-          <w:szCs w:val="24"/>
-        </w:rPr>
-        <w:t>:</w:t>
-      </w:r>
-    </w:p>
-    <w:p>
-      <w:pPr>
-        <w:rPr>
-          <w:b/>
-          <w:szCs w:val="24"/>
-        </w:rPr>
-      </w:pPr>
+      <w:proofErr w:type="spellEnd"/>
+      <w:r>
+        <w:rPr>
+          <w:b/>
+          <w:szCs w:val="24"/>
+        </w:rPr>
+        <w:t xml:space="preserve"> full name</w:t>
+      </w:r>
+    </w:p>
+    <w:p>
+      <w:pPr>
+        <w:rPr>
+          <w:b/>
+          <w:szCs w:val="24"/>
+        </w:rPr>
+      </w:pPr>
+      <w:r>
+        <w:rPr>
+          <w:b/>
+          <w:szCs w:val="24"/>
+        </w:rPr>
+        <w:t xml:space="preserve">    create procedure </w:t>
+      </w:r>
+      <w:proofErr w:type="spellStart"/>
+      <w:r>
+        <w:rPr>
+          <w:b/>
+          <w:szCs w:val="24"/>
+        </w:rPr>
+        <w:t>fullName</w:t>
+      </w:r>
+      <w:proofErr w:type="spellEnd"/>
+      <w:r>
+        <w:rPr>
+          <w:b/>
+          <w:szCs w:val="24"/>
+        </w:rPr>
+        <w:t xml:space="preserve">(in </w:t>
+      </w:r>
+      <w:proofErr w:type="spellStart"/>
+      <w:r>
+        <w:rPr>
+          <w:b/>
+          <w:szCs w:val="24"/>
+        </w:rPr>
+        <w:t>empNum</w:t>
+      </w:r>
+      <w:proofErr w:type="spellEnd"/>
+      <w:r>
+        <w:rPr>
+          <w:b/>
+          <w:szCs w:val="24"/>
+        </w:rPr>
+        <w:t xml:space="preserve"> int, out </w:t>
+      </w:r>
+      <w:proofErr w:type="spellStart"/>
+      <w:r>
+        <w:rPr>
+          <w:b/>
+          <w:szCs w:val="24"/>
+        </w:rPr>
+        <w:t>fullName</w:t>
+      </w:r>
+      <w:proofErr w:type="spellEnd"/>
+      <w:r>
+        <w:rPr>
+          <w:b/>
+          <w:szCs w:val="24"/>
+        </w:rPr>
+        <w:t xml:space="preserve"> varchar(50))</w:t>
+      </w:r>
+    </w:p>
+    <w:p>
+      <w:pPr>
+        <w:rPr>
+          <w:b/>
+          <w:szCs w:val="24"/>
+        </w:rPr>
+      </w:pPr>
+      <w:r>
+        <w:rPr>
+          <w:b/>
+          <w:szCs w:val="24"/>
+        </w:rPr>
+        <w:t xml:space="preserve">    begin</w:t>
+      </w:r>
+    </w:p>
+    <w:p>
+      <w:pPr>
+        <w:rPr>
+          <w:b/>
+          <w:szCs w:val="24"/>
+        </w:rPr>
+      </w:pPr>
+      <w:r>
+        <w:rPr>
+          <w:b/>
+          <w:szCs w:val="24"/>
+        </w:rPr>
+        <w:tab/>
+      </w:r>
+      <w:r>
+        <w:rPr>
+          <w:b/>
+          <w:szCs w:val="24"/>
+        </w:rPr>
+        <w:tab/>
+        <w:t xml:space="preserve">select </w:t>
+      </w:r>
+      <w:proofErr w:type="spellStart"/>
+      <w:r>
+        <w:rPr>
+          <w:b/>
+          <w:szCs w:val="24"/>
+        </w:rPr>
+        <w:t>concat</w:t>
+      </w:r>
+      <w:proofErr w:type="spellEnd"/>
+      <w:r>
+        <w:rPr>
+          <w:b/>
+          <w:szCs w:val="24"/>
+        </w:rPr>
+        <w:t>(</w:t>
+      </w:r>
+      <w:proofErr w:type="spellStart"/>
+      <w:r>
+        <w:rPr>
+          <w:b/>
+          <w:szCs w:val="24"/>
+        </w:rPr>
+        <w:t>first_name</w:t>
+      </w:r>
+      <w:proofErr w:type="spellEnd"/>
+      <w:r>
+        <w:rPr>
+          <w:b/>
+          <w:szCs w:val="24"/>
+        </w:rPr>
+        <w:t xml:space="preserve">, ' ' , </w:t>
+      </w:r>
+      <w:proofErr w:type="spellStart"/>
+      <w:r>
+        <w:rPr>
+          <w:b/>
+          <w:szCs w:val="24"/>
+        </w:rPr>
+        <w:t>last_name</w:t>
+      </w:r>
+      <w:proofErr w:type="spellEnd"/>
+      <w:r>
+        <w:rPr>
+          <w:b/>
+          <w:szCs w:val="24"/>
+        </w:rPr>
+        <w:t>)</w:t>
+      </w:r>
+    </w:p>
+    <w:p>
+      <w:pPr>
+        <w:rPr>
+          <w:b/>
+          <w:szCs w:val="24"/>
+        </w:rPr>
+      </w:pPr>
+      <w:r>
+        <w:rPr>
+          <w:b/>
+          <w:szCs w:val="24"/>
+        </w:rPr>
+        <w:t xml:space="preserve">        into </w:t>
+      </w:r>
+      <w:proofErr w:type="spellStart"/>
+      <w:r>
+        <w:rPr>
+          <w:b/>
+          <w:szCs w:val="24"/>
+        </w:rPr>
+        <w:t>fullName</w:t>
+      </w:r>
+      <w:proofErr w:type="spellEnd"/>
+    </w:p>
+    <w:p>
+      <w:pPr>
+        <w:rPr>
+          <w:b/>
+          <w:szCs w:val="24"/>
+        </w:rPr>
+      </w:pPr>
+      <w:r>
+        <w:rPr>
+          <w:b/>
+          <w:szCs w:val="24"/>
+        </w:rPr>
+        <w:t xml:space="preserve">        from employees</w:t>
+      </w:r>
+    </w:p>
+    <w:p>
+      <w:pPr>
+        <w:rPr>
+          <w:b/>
+          <w:szCs w:val="24"/>
+        </w:rPr>
+      </w:pPr>
+      <w:r>
+        <w:rPr>
+          <w:b/>
+          <w:szCs w:val="24"/>
+        </w:rPr>
+        <w:t xml:space="preserve">        where </w:t>
+      </w:r>
+      <w:proofErr w:type="spellStart"/>
+      <w:r>
+        <w:rPr>
+          <w:b/>
+          <w:szCs w:val="24"/>
+        </w:rPr>
+        <w:t>emp_no</w:t>
+      </w:r>
+      <w:proofErr w:type="spellEnd"/>
+      <w:r>
+        <w:rPr>
+          <w:b/>
+          <w:szCs w:val="24"/>
+        </w:rPr>
+        <w:t xml:space="preserve"> = </w:t>
+      </w:r>
+      <w:proofErr w:type="spellStart"/>
+      <w:r>
+        <w:rPr>
+          <w:b/>
+          <w:szCs w:val="24"/>
+        </w:rPr>
+        <w:t>empNum</w:t>
+      </w:r>
+      <w:proofErr w:type="spellEnd"/>
+      <w:r>
+        <w:rPr>
+          <w:b/>
+          <w:szCs w:val="24"/>
+        </w:rPr>
+        <w:t>;</w:t>
+      </w:r>
+    </w:p>
+    <w:p>
+      <w:pPr>
+        <w:rPr>
+          <w:b/>
+          <w:szCs w:val="24"/>
+        </w:rPr>
+      </w:pPr>
+      <w:r>
+        <w:rPr>
+          <w:b/>
+          <w:szCs w:val="24"/>
+        </w:rPr>
+        <w:lastRenderedPageBreak/>
+        <w:t xml:space="preserve">    end//</w:t>
+      </w:r>
+    </w:p>
+    <w:p>
+      <w:pPr>
+        <w:rPr>
+          <w:b/>
+          <w:szCs w:val="24"/>
+        </w:rPr>
+      </w:pPr>
+      <w:r>
+        <w:rPr>
+          <w:b/>
+          <w:szCs w:val="24"/>
+        </w:rPr>
+        <w:t>delimiter ;</w:t>
+      </w:r>
+    </w:p>
+    <w:p>
+      <w:pPr>
+        <w:rPr>
+          <w:b/>
+          <w:szCs w:val="24"/>
+        </w:rPr>
+      </w:pPr>
+    </w:p>
+    <w:p>
+      <w:pPr>
+        <w:rPr>
+          <w:b/>
+          <w:szCs w:val="24"/>
+        </w:rPr>
+      </w:pPr>
+      <w:r>
+        <w:rPr>
+          <w:b/>
+          <w:szCs w:val="24"/>
+        </w:rPr>
+        <w:t xml:space="preserve">call </w:t>
+      </w:r>
+      <w:proofErr w:type="spellStart"/>
+      <w:r>
+        <w:rPr>
+          <w:b/>
+          <w:szCs w:val="24"/>
+        </w:rPr>
+        <w:t>replaceEmployee</w:t>
+      </w:r>
+      <w:proofErr w:type="spellEnd"/>
+      <w:r>
+        <w:rPr>
+          <w:b/>
+          <w:szCs w:val="24"/>
+        </w:rPr>
+        <w:t>(10001, 'Georgi', '</w:t>
+      </w:r>
+      <w:proofErr w:type="spellStart"/>
+      <w:r>
+        <w:rPr>
+          <w:b/>
+          <w:szCs w:val="24"/>
+        </w:rPr>
+        <w:t>Facello</w:t>
+      </w:r>
+      <w:proofErr w:type="spellEnd"/>
+      <w:r>
+        <w:rPr>
+          <w:b/>
+          <w:szCs w:val="24"/>
+        </w:rPr>
+        <w:t>', 'Tim');</w:t>
+      </w:r>
+    </w:p>
+    <w:p>
+      <w:pPr>
+        <w:rPr>
+          <w:b/>
+          <w:szCs w:val="24"/>
+        </w:rPr>
+      </w:pPr>
+      <w:r>
+        <w:rPr>
+          <w:b/>
+          <w:szCs w:val="24"/>
+        </w:rPr>
+        <w:t xml:space="preserve">call </w:t>
+      </w:r>
+      <w:proofErr w:type="spellStart"/>
+      <w:r>
+        <w:rPr>
+          <w:b/>
+          <w:szCs w:val="24"/>
+        </w:rPr>
+        <w:t>getTotalSalary</w:t>
+      </w:r>
+      <w:proofErr w:type="spellEnd"/>
+      <w:r>
+        <w:rPr>
+          <w:b/>
+          <w:szCs w:val="24"/>
+        </w:rPr>
+        <w:t>();</w:t>
+      </w:r>
+    </w:p>
+    <w:p>
+      <w:pPr>
+        <w:rPr>
+          <w:b/>
+          <w:szCs w:val="24"/>
+        </w:rPr>
+      </w:pPr>
+      <w:r>
+        <w:rPr>
+          <w:b/>
+          <w:szCs w:val="24"/>
+        </w:rPr>
+        <w:t xml:space="preserve">call </w:t>
+      </w:r>
+      <w:proofErr w:type="spellStart"/>
+      <w:r>
+        <w:rPr>
+          <w:b/>
+          <w:szCs w:val="24"/>
+        </w:rPr>
+        <w:t>getPayLevel</w:t>
+      </w:r>
+      <w:proofErr w:type="spellEnd"/>
+      <w:r>
+        <w:rPr>
+          <w:b/>
+          <w:szCs w:val="24"/>
+        </w:rPr>
+        <w:t>();</w:t>
+      </w:r>
+    </w:p>
+    <w:p>
+      <w:pPr>
+        <w:rPr>
+          <w:b/>
+          <w:szCs w:val="24"/>
+        </w:rPr>
+      </w:pPr>
+      <w:r>
+        <w:rPr>
+          <w:b/>
+          <w:szCs w:val="24"/>
+        </w:rPr>
+        <w:t xml:space="preserve">call </w:t>
+      </w:r>
+      <w:proofErr w:type="spellStart"/>
+      <w:r>
+        <w:rPr>
+          <w:b/>
+          <w:szCs w:val="24"/>
+        </w:rPr>
+        <w:t>repeatName</w:t>
+      </w:r>
+      <w:proofErr w:type="spellEnd"/>
+      <w:r>
+        <w:rPr>
+          <w:b/>
+          <w:szCs w:val="24"/>
+        </w:rPr>
+        <w:t>(10001, 4);</w:t>
+      </w:r>
+    </w:p>
+    <w:p>
+      <w:pPr>
+        <w:rPr>
+          <w:b/>
+          <w:szCs w:val="24"/>
+        </w:rPr>
+      </w:pPr>
+      <w:r>
+        <w:rPr>
+          <w:b/>
+          <w:szCs w:val="24"/>
+        </w:rPr>
+        <w:t xml:space="preserve">call </w:t>
+      </w:r>
+      <w:proofErr w:type="spellStart"/>
+      <w:r>
+        <w:rPr>
+          <w:b/>
+          <w:szCs w:val="24"/>
+        </w:rPr>
+        <w:t>fullName</w:t>
+      </w:r>
+      <w:proofErr w:type="spellEnd"/>
+      <w:r>
+        <w:rPr>
+          <w:b/>
+          <w:szCs w:val="24"/>
+        </w:rPr>
+        <w:t>(10001, @out_value);</w:t>
+      </w:r>
+    </w:p>
+    <w:p>
+      <w:pPr>
+        <w:rPr>
+          <w:b/>
+          <w:szCs w:val="24"/>
+        </w:rPr>
+      </w:pPr>
+      <w:r>
+        <w:rPr>
+          <w:b/>
+          <w:szCs w:val="24"/>
+        </w:rPr>
+        <w:t>select @out_value;</w:t>
+      </w:r>
     </w:p>
     <w:p>
       <w:pPr>
@@ -509,13 +2242,38 @@
         <w:t>URL to GitHub Repository:</w:t>
       </w:r>
     </w:p>
+    <w:p>
+      <w:pPr>
+        <w:rPr>
+          <w:b/>
+          <w:szCs w:val="24"/>
+        </w:rPr>
+      </w:pPr>
+      <w:hyperlink r:id="rId7" w:history="1">
+        <w:r>
+          <w:rPr>
+            <w:rStyle w:val="Hyperlink"/>
+            <w:b/>
+            <w:szCs w:val="24"/>
+          </w:rPr>
+          <w:t>https://github.com/jvgreen/Promineo-Boot-Camp/blob/master/mysql/week4/week4.sql</w:t>
+        </w:r>
+      </w:hyperlink>
+      <w:r>
+        <w:rPr>
+          <w:b/>
+          <w:szCs w:val="24"/>
+        </w:rPr>
+        <w:t xml:space="preserve"> </w:t>
+      </w:r>
+    </w:p>
     <w:sectPr>
-      <w:headerReference w:type="even" r:id="rId7"/>
-      <w:headerReference w:type="default" r:id="rId8"/>
-      <w:footerReference w:type="even" r:id="rId9"/>
-      <w:footerReference w:type="default" r:id="rId10"/>
-      <w:headerReference w:type="first" r:id="rId11"/>
-      <w:footerReference w:type="first" r:id="rId12"/>
+      <w:headerReference w:type="even" r:id="rId8"/>
+      <w:headerReference w:type="default" r:id="rId9"/>
+      <w:footerReference w:type="even" r:id="rId10"/>
+      <w:footerReference w:type="default" r:id="rId11"/>
+      <w:headerReference w:type="first" r:id="rId12"/>
+      <w:footerReference w:type="first" r:id="rId13"/>
       <w:pgSz w:w="12240" w:h="15840"/>
       <w:pgMar w:top="1440" w:right="1440" w:bottom="1440" w:left="1440" w:header="720" w:footer="720" w:gutter="0"/>
       <w:cols w:space="720"/>
@@ -526,7 +2284,7 @@
 </file>
 
 <file path=word/endnotes.xml><?xml version="1.0" encoding="utf-8"?>
-<w:endnotes xmlns:wpc="http://schemas.microsoft.com/office/word/2010/wordprocessingCanvas" xmlns:cx="http://schemas.microsoft.com/office/drawing/2014/chartex" xmlns:cx1="http://schemas.microsoft.com/office/drawing/2015/9/8/chartex" xmlns:cx2="http://schemas.microsoft.com/office/drawing/2015/10/21/chartex" xmlns:cx3="http://schemas.microsoft.com/office/drawing/2016/5/9/chartex" xmlns:cx4="http://schemas.microsoft.com/office/drawing/2016/5/10/chartex" xmlns:cx5="http://schemas.microsoft.com/office/drawing/2016/5/11/chartex" xmlns:cx6="http://schemas.microsoft.com/office/drawing/2016/5/12/chartex" xmlns:cx7="http://schemas.microsoft.com/office/drawing/2016/5/13/chartex" xmlns:cx8="http://schemas.microsoft.com/office/drawing/2016/5/14/chartex" xmlns:mc="http://schemas.openxmlformats.org/markup-compatibility/2006" xmlns:aink="http://schemas.microsoft.com/office/drawing/2016/ink" xmlns:am3d="http://schemas.microsoft.com/office/drawing/2017/model3d" xmlns:o="urn:schemas-microsoft-com:office:office" xmlns:r="http://schemas.openxmlformats.org/officeDocument/2006/relationships" xmlns:m="http://schemas.openxmlformats.org/officeDocument/2006/math" xmlns:v="urn:schemas-microsoft-com:vml" xmlns:wp14="http://schemas.microsoft.com/office/word/2010/wordprocessingDrawing" xmlns:wp="http://schemas.openxmlformats.org/drawingml/2006/wordprocessingDrawing" xmlns:w10="urn:schemas-microsoft-com:office:word" xmlns:w="http://schemas.openxmlformats.org/wordprocessingml/2006/main" xmlns:w14="http://schemas.microsoft.com/office/word/2010/wordml" xmlns:w15="http://schemas.microsoft.com/office/word/2012/wordml" xmlns:w16cex="http://schemas.microsoft.com/office/word/2018/wordml/cex" xmlns:w16cid="http://schemas.microsoft.com/office/word/2016/wordml/cid" xmlns:w16="http://schemas.microsoft.com/office/word/2018/wordml" xmlns:w16se="http://schemas.microsoft.com/office/word/2015/wordml/symex" xmlns:wpg="http://schemas.microsoft.com/office/word/2010/wordprocessingGroup" xmlns:wpi="http://schemas.microsoft.com/office/word/2010/wordprocessingInk" xmlns:wne="http://schemas.microsoft.com/office/word/2006/wordml" xmlns:wps="http://schemas.microsoft.com/office/word/2010/wordprocessingShape" mc:Ignorable="w14 w15 w16se w16cid w16 w16cex wp14">
+<w:endnotes xmlns:wpc="http://schemas.microsoft.com/office/word/2010/wordprocessingCanvas" xmlns:cx="http://schemas.microsoft.com/office/drawing/2014/chartex" xmlns:cx1="http://schemas.microsoft.com/office/drawing/2015/9/8/chartex" xmlns:cx2="http://schemas.microsoft.com/office/drawing/2015/10/21/chartex" xmlns:cx3="http://schemas.microsoft.com/office/drawing/2016/5/9/chartex" xmlns:cx4="http://schemas.microsoft.com/office/drawing/2016/5/10/chartex" xmlns:cx5="http://schemas.microsoft.com/office/drawing/2016/5/11/chartex" xmlns:cx6="http://schemas.microsoft.com/office/drawing/2016/5/12/chartex" xmlns:cx7="http://schemas.microsoft.com/office/drawing/2016/5/13/chartex" xmlns:cx8="http://schemas.microsoft.com/office/drawing/2016/5/14/chartex" xmlns:mc="http://schemas.openxmlformats.org/markup-compatibility/2006" xmlns:aink="http://schemas.microsoft.com/office/drawing/2016/ink" xmlns:am3d="http://schemas.microsoft.com/office/drawing/2017/model3d" xmlns:o="urn:schemas-microsoft-com:office:office" xmlns:r="http://schemas.openxmlformats.org/officeDocument/2006/relationships" xmlns:m="http://schemas.openxmlformats.org/officeDocument/2006/math" xmlns:v="urn:schemas-microsoft-com:vml" xmlns:wp14="http://schemas.microsoft.com/office/word/2010/wordprocessingDrawing" xmlns:wp="http://schemas.openxmlformats.org/drawingml/2006/wordprocessingDrawing" xmlns:w10="urn:schemas-microsoft-com:office:word" xmlns:w="http://schemas.openxmlformats.org/wordprocessingml/2006/main" xmlns:w14="http://schemas.microsoft.com/office/word/2010/wordml" xmlns:w15="http://schemas.microsoft.com/office/word/2012/wordml" xmlns:w16cex="http://schemas.microsoft.com/office/word/2018/wordml/cex" xmlns:w16cid="http://schemas.microsoft.com/office/word/2016/wordml/cid" xmlns:w16="http://schemas.microsoft.com/office/word/2018/wordml" xmlns:w16sdtdh="http://schemas.microsoft.com/office/word/2020/wordml/sdtdatahash" xmlns:w16se="http://schemas.microsoft.com/office/word/2015/wordml/symex" xmlns:wpg="http://schemas.microsoft.com/office/word/2010/wordprocessingGroup" xmlns:wpi="http://schemas.microsoft.com/office/word/2010/wordprocessingInk" xmlns:wne="http://schemas.microsoft.com/office/word/2006/wordml" xmlns:wps="http://schemas.microsoft.com/office/word/2010/wordprocessingShape" mc:Ignorable="w14 w15 w16se w16cid w16 w16cex w16sdtdh wp14">
   <w:endnote w:type="separator" w:id="-1">
     <w:p>
       <w:pPr>
@@ -551,7 +2309,7 @@
 </file>
 
 <file path=word/footer1.xml><?xml version="1.0" encoding="utf-8"?>
-<w:ftr xmlns:wpc="http://schemas.microsoft.com/office/word/2010/wordprocessingCanvas" xmlns:cx="http://schemas.microsoft.com/office/drawing/2014/chartex" xmlns:cx1="http://schemas.microsoft.com/office/drawing/2015/9/8/chartex" xmlns:cx2="http://schemas.microsoft.com/office/drawing/2015/10/21/chartex" xmlns:cx3="http://schemas.microsoft.com/office/drawing/2016/5/9/chartex" xmlns:cx4="http://schemas.microsoft.com/office/drawing/2016/5/10/chartex" xmlns:cx5="http://schemas.microsoft.com/office/drawing/2016/5/11/chartex" xmlns:cx6="http://schemas.microsoft.com/office/drawing/2016/5/12/chartex" xmlns:cx7="http://schemas.microsoft.com/office/drawing/2016/5/13/chartex" xmlns:cx8="http://schemas.microsoft.com/office/drawing/2016/5/14/chartex" xmlns:mc="http://schemas.openxmlformats.org/markup-compatibility/2006" xmlns:aink="http://schemas.microsoft.com/office/drawing/2016/ink" xmlns:am3d="http://schemas.microsoft.com/office/drawing/2017/model3d" xmlns:o="urn:schemas-microsoft-com:office:office" xmlns:r="http://schemas.openxmlformats.org/officeDocument/2006/relationships" xmlns:m="http://schemas.openxmlformats.org/officeDocument/2006/math" xmlns:v="urn:schemas-microsoft-com:vml" xmlns:wp14="http://schemas.microsoft.com/office/word/2010/wordprocessingDrawing" xmlns:wp="http://schemas.openxmlformats.org/drawingml/2006/wordprocessingDrawing" xmlns:w10="urn:schemas-microsoft-com:office:word" xmlns:w="http://schemas.openxmlformats.org/wordprocessingml/2006/main" xmlns:w14="http://schemas.microsoft.com/office/word/2010/wordml" xmlns:w15="http://schemas.microsoft.com/office/word/2012/wordml" xmlns:w16cex="http://schemas.microsoft.com/office/word/2018/wordml/cex" xmlns:w16cid="http://schemas.microsoft.com/office/word/2016/wordml/cid" xmlns:w16="http://schemas.microsoft.com/office/word/2018/wordml" xmlns:w16se="http://schemas.microsoft.com/office/word/2015/wordml/symex" xmlns:wpg="http://schemas.microsoft.com/office/word/2010/wordprocessingGroup" xmlns:wpi="http://schemas.microsoft.com/office/word/2010/wordprocessingInk" xmlns:wne="http://schemas.microsoft.com/office/word/2006/wordml" xmlns:wps="http://schemas.microsoft.com/office/word/2010/wordprocessingShape" mc:Ignorable="w14 w15 w16se w16cid w16 w16cex wp14">
+<w:ftr xmlns:wpc="http://schemas.microsoft.com/office/word/2010/wordprocessingCanvas" xmlns:cx="http://schemas.microsoft.com/office/drawing/2014/chartex" xmlns:cx1="http://schemas.microsoft.com/office/drawing/2015/9/8/chartex" xmlns:cx2="http://schemas.microsoft.com/office/drawing/2015/10/21/chartex" xmlns:cx3="http://schemas.microsoft.com/office/drawing/2016/5/9/chartex" xmlns:cx4="http://schemas.microsoft.com/office/drawing/2016/5/10/chartex" xmlns:cx5="http://schemas.microsoft.com/office/drawing/2016/5/11/chartex" xmlns:cx6="http://schemas.microsoft.com/office/drawing/2016/5/12/chartex" xmlns:cx7="http://schemas.microsoft.com/office/drawing/2016/5/13/chartex" xmlns:cx8="http://schemas.microsoft.com/office/drawing/2016/5/14/chartex" xmlns:mc="http://schemas.openxmlformats.org/markup-compatibility/2006" xmlns:aink="http://schemas.microsoft.com/office/drawing/2016/ink" xmlns:am3d="http://schemas.microsoft.com/office/drawing/2017/model3d" xmlns:o="urn:schemas-microsoft-com:office:office" xmlns:r="http://schemas.openxmlformats.org/officeDocument/2006/relationships" xmlns:m="http://schemas.openxmlformats.org/officeDocument/2006/math" xmlns:v="urn:schemas-microsoft-com:vml" xmlns:wp14="http://schemas.microsoft.com/office/word/2010/wordprocessingDrawing" xmlns:wp="http://schemas.openxmlformats.org/drawingml/2006/wordprocessingDrawing" xmlns:w10="urn:schemas-microsoft-com:office:word" xmlns:w="http://schemas.openxmlformats.org/wordprocessingml/2006/main" xmlns:w14="http://schemas.microsoft.com/office/word/2010/wordml" xmlns:w15="http://schemas.microsoft.com/office/word/2012/wordml" xmlns:w16cex="http://schemas.microsoft.com/office/word/2018/wordml/cex" xmlns:w16cid="http://schemas.microsoft.com/office/word/2016/wordml/cid" xmlns:w16="http://schemas.microsoft.com/office/word/2018/wordml" xmlns:w16sdtdh="http://schemas.microsoft.com/office/word/2020/wordml/sdtdatahash" xmlns:w16se="http://schemas.microsoft.com/office/word/2015/wordml/symex" xmlns:wpg="http://schemas.microsoft.com/office/word/2010/wordprocessingGroup" xmlns:wpi="http://schemas.microsoft.com/office/word/2010/wordprocessingInk" xmlns:wne="http://schemas.microsoft.com/office/word/2006/wordml" xmlns:wps="http://schemas.microsoft.com/office/word/2010/wordprocessingShape" mc:Ignorable="w14 w15 w16se w16cid w16 w16cex w16sdtdh wp14">
   <w:p>
     <w:pPr>
       <w:pStyle w:val="Footer"/>
@@ -561,7 +2319,7 @@
 </file>
 
 <file path=word/footer2.xml><?xml version="1.0" encoding="utf-8"?>
-<w:ftr xmlns:wpc="http://schemas.microsoft.com/office/word/2010/wordprocessingCanvas" xmlns:cx="http://schemas.microsoft.com/office/drawing/2014/chartex" xmlns:cx1="http://schemas.microsoft.com/office/drawing/2015/9/8/chartex" xmlns:cx2="http://schemas.microsoft.com/office/drawing/2015/10/21/chartex" xmlns:cx3="http://schemas.microsoft.com/office/drawing/2016/5/9/chartex" xmlns:cx4="http://schemas.microsoft.com/office/drawing/2016/5/10/chartex" xmlns:cx5="http://schemas.microsoft.com/office/drawing/2016/5/11/chartex" xmlns:cx6="http://schemas.microsoft.com/office/drawing/2016/5/12/chartex" xmlns:cx7="http://schemas.microsoft.com/office/drawing/2016/5/13/chartex" xmlns:cx8="http://schemas.microsoft.com/office/drawing/2016/5/14/chartex" xmlns:mc="http://schemas.openxmlformats.org/markup-compatibility/2006" xmlns:aink="http://schemas.microsoft.com/office/drawing/2016/ink" xmlns:am3d="http://schemas.microsoft.com/office/drawing/2017/model3d" xmlns:o="urn:schemas-microsoft-com:office:office" xmlns:r="http://schemas.openxmlformats.org/officeDocument/2006/relationships" xmlns:m="http://schemas.openxmlformats.org/officeDocument/2006/math" xmlns:v="urn:schemas-microsoft-com:vml" xmlns:wp14="http://schemas.microsoft.com/office/word/2010/wordprocessingDrawing" xmlns:wp="http://schemas.openxmlformats.org/drawingml/2006/wordprocessingDrawing" xmlns:w10="urn:schemas-microsoft-com:office:word" xmlns:w="http://schemas.openxmlformats.org/wordprocessingml/2006/main" xmlns:w14="http://schemas.microsoft.com/office/word/2010/wordml" xmlns:w15="http://schemas.microsoft.com/office/word/2012/wordml" xmlns:w16cex="http://schemas.microsoft.com/office/word/2018/wordml/cex" xmlns:w16cid="http://schemas.microsoft.com/office/word/2016/wordml/cid" xmlns:w16="http://schemas.microsoft.com/office/word/2018/wordml" xmlns:w16se="http://schemas.microsoft.com/office/word/2015/wordml/symex" xmlns:wpg="http://schemas.microsoft.com/office/word/2010/wordprocessingGroup" xmlns:wpi="http://schemas.microsoft.com/office/word/2010/wordprocessingInk" xmlns:wne="http://schemas.microsoft.com/office/word/2006/wordml" xmlns:wps="http://schemas.microsoft.com/office/word/2010/wordprocessingShape" mc:Ignorable="w14 w15 w16se w16cid w16 w16cex wp14">
+<w:ftr xmlns:wpc="http://schemas.microsoft.com/office/word/2010/wordprocessingCanvas" xmlns:cx="http://schemas.microsoft.com/office/drawing/2014/chartex" xmlns:cx1="http://schemas.microsoft.com/office/drawing/2015/9/8/chartex" xmlns:cx2="http://schemas.microsoft.com/office/drawing/2015/10/21/chartex" xmlns:cx3="http://schemas.microsoft.com/office/drawing/2016/5/9/chartex" xmlns:cx4="http://schemas.microsoft.com/office/drawing/2016/5/10/chartex" xmlns:cx5="http://schemas.microsoft.com/office/drawing/2016/5/11/chartex" xmlns:cx6="http://schemas.microsoft.com/office/drawing/2016/5/12/chartex" xmlns:cx7="http://schemas.microsoft.com/office/drawing/2016/5/13/chartex" xmlns:cx8="http://schemas.microsoft.com/office/drawing/2016/5/14/chartex" xmlns:mc="http://schemas.openxmlformats.org/markup-compatibility/2006" xmlns:aink="http://schemas.microsoft.com/office/drawing/2016/ink" xmlns:am3d="http://schemas.microsoft.com/office/drawing/2017/model3d" xmlns:o="urn:schemas-microsoft-com:office:office" xmlns:r="http://schemas.openxmlformats.org/officeDocument/2006/relationships" xmlns:m="http://schemas.openxmlformats.org/officeDocument/2006/math" xmlns:v="urn:schemas-microsoft-com:vml" xmlns:wp14="http://schemas.microsoft.com/office/word/2010/wordprocessingDrawing" xmlns:wp="http://schemas.openxmlformats.org/drawingml/2006/wordprocessingDrawing" xmlns:w10="urn:schemas-microsoft-com:office:word" xmlns:w="http://schemas.openxmlformats.org/wordprocessingml/2006/main" xmlns:w14="http://schemas.microsoft.com/office/word/2010/wordml" xmlns:w15="http://schemas.microsoft.com/office/word/2012/wordml" xmlns:w16cex="http://schemas.microsoft.com/office/word/2018/wordml/cex" xmlns:w16cid="http://schemas.microsoft.com/office/word/2016/wordml/cid" xmlns:w16="http://schemas.microsoft.com/office/word/2018/wordml" xmlns:w16sdtdh="http://schemas.microsoft.com/office/word/2020/wordml/sdtdatahash" xmlns:w16se="http://schemas.microsoft.com/office/word/2015/wordml/symex" xmlns:wpg="http://schemas.microsoft.com/office/word/2010/wordprocessingGroup" xmlns:wpi="http://schemas.microsoft.com/office/word/2010/wordprocessingInk" xmlns:wne="http://schemas.microsoft.com/office/word/2006/wordml" xmlns:wps="http://schemas.microsoft.com/office/word/2010/wordprocessingShape" mc:Ignorable="w14 w15 w16se w16cid w16 w16cex w16sdtdh wp14">
   <w:p>
     <w:pPr>
       <w:pStyle w:val="Footer"/>
@@ -571,7 +2329,7 @@
 </file>
 
 <file path=word/footer3.xml><?xml version="1.0" encoding="utf-8"?>
-<w:ftr xmlns:wpc="http://schemas.microsoft.com/office/word/2010/wordprocessingCanvas" xmlns:cx="http://schemas.microsoft.com/office/drawing/2014/chartex" xmlns:cx1="http://schemas.microsoft.com/office/drawing/2015/9/8/chartex" xmlns:cx2="http://schemas.microsoft.com/office/drawing/2015/10/21/chartex" xmlns:cx3="http://schemas.microsoft.com/office/drawing/2016/5/9/chartex" xmlns:cx4="http://schemas.microsoft.com/office/drawing/2016/5/10/chartex" xmlns:cx5="http://schemas.microsoft.com/office/drawing/2016/5/11/chartex" xmlns:cx6="http://schemas.microsoft.com/office/drawing/2016/5/12/chartex" xmlns:cx7="http://schemas.microsoft.com/office/drawing/2016/5/13/chartex" xmlns:cx8="http://schemas.microsoft.com/office/drawing/2016/5/14/chartex" xmlns:mc="http://schemas.openxmlformats.org/markup-compatibility/2006" xmlns:aink="http://schemas.microsoft.com/office/drawing/2016/ink" xmlns:am3d="http://schemas.microsoft.com/office/drawing/2017/model3d" xmlns:o="urn:schemas-microsoft-com:office:office" xmlns:r="http://schemas.openxmlformats.org/officeDocument/2006/relationships" xmlns:m="http://schemas.openxmlformats.org/officeDocument/2006/math" xmlns:v="urn:schemas-microsoft-com:vml" xmlns:wp14="http://schemas.microsoft.com/office/word/2010/wordprocessingDrawing" xmlns:wp="http://schemas.openxmlformats.org/drawingml/2006/wordprocessingDrawing" xmlns:w10="urn:schemas-microsoft-com:office:word" xmlns:w="http://schemas.openxmlformats.org/wordprocessingml/2006/main" xmlns:w14="http://schemas.microsoft.com/office/word/2010/wordml" xmlns:w15="http://schemas.microsoft.com/office/word/2012/wordml" xmlns:w16cex="http://schemas.microsoft.com/office/word/2018/wordml/cex" xmlns:w16cid="http://schemas.microsoft.com/office/word/2016/wordml/cid" xmlns:w16="http://schemas.microsoft.com/office/word/2018/wordml" xmlns:w16se="http://schemas.microsoft.com/office/word/2015/wordml/symex" xmlns:wpg="http://schemas.microsoft.com/office/word/2010/wordprocessingGroup" xmlns:wpi="http://schemas.microsoft.com/office/word/2010/wordprocessingInk" xmlns:wne="http://schemas.microsoft.com/office/word/2006/wordml" xmlns:wps="http://schemas.microsoft.com/office/word/2010/wordprocessingShape" mc:Ignorable="w14 w15 w16se w16cid w16 w16cex wp14">
+<w:ftr xmlns:wpc="http://schemas.microsoft.com/office/word/2010/wordprocessingCanvas" xmlns:cx="http://schemas.microsoft.com/office/drawing/2014/chartex" xmlns:cx1="http://schemas.microsoft.com/office/drawing/2015/9/8/chartex" xmlns:cx2="http://schemas.microsoft.com/office/drawing/2015/10/21/chartex" xmlns:cx3="http://schemas.microsoft.com/office/drawing/2016/5/9/chartex" xmlns:cx4="http://schemas.microsoft.com/office/drawing/2016/5/10/chartex" xmlns:cx5="http://schemas.microsoft.com/office/drawing/2016/5/11/chartex" xmlns:cx6="http://schemas.microsoft.com/office/drawing/2016/5/12/chartex" xmlns:cx7="http://schemas.microsoft.com/office/drawing/2016/5/13/chartex" xmlns:cx8="http://schemas.microsoft.com/office/drawing/2016/5/14/chartex" xmlns:mc="http://schemas.openxmlformats.org/markup-compatibility/2006" xmlns:aink="http://schemas.microsoft.com/office/drawing/2016/ink" xmlns:am3d="http://schemas.microsoft.com/office/drawing/2017/model3d" xmlns:o="urn:schemas-microsoft-com:office:office" xmlns:r="http://schemas.openxmlformats.org/officeDocument/2006/relationships" xmlns:m="http://schemas.openxmlformats.org/officeDocument/2006/math" xmlns:v="urn:schemas-microsoft-com:vml" xmlns:wp14="http://schemas.microsoft.com/office/word/2010/wordprocessingDrawing" xmlns:wp="http://schemas.openxmlformats.org/drawingml/2006/wordprocessingDrawing" xmlns:w10="urn:schemas-microsoft-com:office:word" xmlns:w="http://schemas.openxmlformats.org/wordprocessingml/2006/main" xmlns:w14="http://schemas.microsoft.com/office/word/2010/wordml" xmlns:w15="http://schemas.microsoft.com/office/word/2012/wordml" xmlns:w16cex="http://schemas.microsoft.com/office/word/2018/wordml/cex" xmlns:w16cid="http://schemas.microsoft.com/office/word/2016/wordml/cid" xmlns:w16="http://schemas.microsoft.com/office/word/2018/wordml" xmlns:w16sdtdh="http://schemas.microsoft.com/office/word/2020/wordml/sdtdatahash" xmlns:w16se="http://schemas.microsoft.com/office/word/2015/wordml/symex" xmlns:wpg="http://schemas.microsoft.com/office/word/2010/wordprocessingGroup" xmlns:wpi="http://schemas.microsoft.com/office/word/2010/wordprocessingInk" xmlns:wne="http://schemas.microsoft.com/office/word/2006/wordml" xmlns:wps="http://schemas.microsoft.com/office/word/2010/wordprocessingShape" mc:Ignorable="w14 w15 w16se w16cid w16 w16cex w16sdtdh wp14">
   <w:p>
     <w:pPr>
       <w:pStyle w:val="Footer"/>
@@ -581,7 +2339,7 @@
 </file>
 
 <file path=word/footnotes.xml><?xml version="1.0" encoding="utf-8"?>
-<w:footnotes xmlns:wpc="http://schemas.microsoft.com/office/word/2010/wordprocessingCanvas" xmlns:cx="http://schemas.microsoft.com/office/drawing/2014/chartex" xmlns:cx1="http://schemas.microsoft.com/office/drawing/2015/9/8/chartex" xmlns:cx2="http://schemas.microsoft.com/office/drawing/2015/10/21/chartex" xmlns:cx3="http://schemas.microsoft.com/office/drawing/2016/5/9/chartex" xmlns:cx4="http://schemas.microsoft.com/office/drawing/2016/5/10/chartex" xmlns:cx5="http://schemas.microsoft.com/office/drawing/2016/5/11/chartex" xmlns:cx6="http://schemas.microsoft.com/office/drawing/2016/5/12/chartex" xmlns:cx7="http://schemas.microsoft.com/office/drawing/2016/5/13/chartex" xmlns:cx8="http://schemas.microsoft.com/office/drawing/2016/5/14/chartex" xmlns:mc="http://schemas.openxmlformats.org/markup-compatibility/2006" xmlns:aink="http://schemas.microsoft.com/office/drawing/2016/ink" xmlns:am3d="http://schemas.microsoft.com/office/drawing/2017/model3d" xmlns:o="urn:schemas-microsoft-com:office:office" xmlns:r="http://schemas.openxmlformats.org/officeDocument/2006/relationships" xmlns:m="http://schemas.openxmlformats.org/officeDocument/2006/math" xmlns:v="urn:schemas-microsoft-com:vml" xmlns:wp14="http://schemas.microsoft.com/office/word/2010/wordprocessingDrawing" xmlns:wp="http://schemas.openxmlformats.org/drawingml/2006/wordprocessingDrawing" xmlns:w10="urn:schemas-microsoft-com:office:word" xmlns:w="http://schemas.openxmlformats.org/wordprocessingml/2006/main" xmlns:w14="http://schemas.microsoft.com/office/word/2010/wordml" xmlns:w15="http://schemas.microsoft.com/office/word/2012/wordml" xmlns:w16cex="http://schemas.microsoft.com/office/word/2018/wordml/cex" xmlns:w16cid="http://schemas.microsoft.com/office/word/2016/wordml/cid" xmlns:w16="http://schemas.microsoft.com/office/word/2018/wordml" xmlns:w16se="http://schemas.microsoft.com/office/word/2015/wordml/symex" xmlns:wpg="http://schemas.microsoft.com/office/word/2010/wordprocessingGroup" xmlns:wpi="http://schemas.microsoft.com/office/word/2010/wordprocessingInk" xmlns:wne="http://schemas.microsoft.com/office/word/2006/wordml" xmlns:wps="http://schemas.microsoft.com/office/word/2010/wordprocessingShape" mc:Ignorable="w14 w15 w16se w16cid w16 w16cex wp14">
+<w:footnotes xmlns:wpc="http://schemas.microsoft.com/office/word/2010/wordprocessingCanvas" xmlns:cx="http://schemas.microsoft.com/office/drawing/2014/chartex" xmlns:cx1="http://schemas.microsoft.com/office/drawing/2015/9/8/chartex" xmlns:cx2="http://schemas.microsoft.com/office/drawing/2015/10/21/chartex" xmlns:cx3="http://schemas.microsoft.com/office/drawing/2016/5/9/chartex" xmlns:cx4="http://schemas.microsoft.com/office/drawing/2016/5/10/chartex" xmlns:cx5="http://schemas.microsoft.com/office/drawing/2016/5/11/chartex" xmlns:cx6="http://schemas.microsoft.com/office/drawing/2016/5/12/chartex" xmlns:cx7="http://schemas.microsoft.com/office/drawing/2016/5/13/chartex" xmlns:cx8="http://schemas.microsoft.com/office/drawing/2016/5/14/chartex" xmlns:mc="http://schemas.openxmlformats.org/markup-compatibility/2006" xmlns:aink="http://schemas.microsoft.com/office/drawing/2016/ink" xmlns:am3d="http://schemas.microsoft.com/office/drawing/2017/model3d" xmlns:o="urn:schemas-microsoft-com:office:office" xmlns:r="http://schemas.openxmlformats.org/officeDocument/2006/relationships" xmlns:m="http://schemas.openxmlformats.org/officeDocument/2006/math" xmlns:v="urn:schemas-microsoft-com:vml" xmlns:wp14="http://schemas.microsoft.com/office/word/2010/wordprocessingDrawing" xmlns:wp="http://schemas.openxmlformats.org/drawingml/2006/wordprocessingDrawing" xmlns:w10="urn:schemas-microsoft-com:office:word" xmlns:w="http://schemas.openxmlformats.org/wordprocessingml/2006/main" xmlns:w14="http://schemas.microsoft.com/office/word/2010/wordml" xmlns:w15="http://schemas.microsoft.com/office/word/2012/wordml" xmlns:w16cex="http://schemas.microsoft.com/office/word/2018/wordml/cex" xmlns:w16cid="http://schemas.microsoft.com/office/word/2016/wordml/cid" xmlns:w16="http://schemas.microsoft.com/office/word/2018/wordml" xmlns:w16sdtdh="http://schemas.microsoft.com/office/word/2020/wordml/sdtdatahash" xmlns:w16se="http://schemas.microsoft.com/office/word/2015/wordml/symex" xmlns:wpg="http://schemas.microsoft.com/office/word/2010/wordprocessingGroup" xmlns:wpi="http://schemas.microsoft.com/office/word/2010/wordprocessingInk" xmlns:wne="http://schemas.microsoft.com/office/word/2006/wordml" xmlns:wps="http://schemas.microsoft.com/office/word/2010/wordprocessingShape" mc:Ignorable="w14 w15 w16se w16cid w16 w16cex w16sdtdh wp14">
   <w:footnote w:type="separator" w:id="-1">
     <w:p>
       <w:pPr>
@@ -606,7 +2364,7 @@
 </file>
 
 <file path=word/header1.xml><?xml version="1.0" encoding="utf-8"?>
-<w:hdr xmlns:wpc="http://schemas.microsoft.com/office/word/2010/wordprocessingCanvas" xmlns:cx="http://schemas.microsoft.com/office/drawing/2014/chartex" xmlns:cx1="http://schemas.microsoft.com/office/drawing/2015/9/8/chartex" xmlns:cx2="http://schemas.microsoft.com/office/drawing/2015/10/21/chartex" xmlns:cx3="http://schemas.microsoft.com/office/drawing/2016/5/9/chartex" xmlns:cx4="http://schemas.microsoft.com/office/drawing/2016/5/10/chartex" xmlns:cx5="http://schemas.microsoft.com/office/drawing/2016/5/11/chartex" xmlns:cx6="http://schemas.microsoft.com/office/drawing/2016/5/12/chartex" xmlns:cx7="http://schemas.microsoft.com/office/drawing/2016/5/13/chartex" xmlns:cx8="http://schemas.microsoft.com/office/drawing/2016/5/14/chartex" xmlns:mc="http://schemas.openxmlformats.org/markup-compatibility/2006" xmlns:aink="http://schemas.microsoft.com/office/drawing/2016/ink" xmlns:am3d="http://schemas.microsoft.com/office/drawing/2017/model3d" xmlns:o="urn:schemas-microsoft-com:office:office" xmlns:r="http://schemas.openxmlformats.org/officeDocument/2006/relationships" xmlns:m="http://schemas.openxmlformats.org/officeDocument/2006/math" xmlns:v="urn:schemas-microsoft-com:vml" xmlns:wp14="http://schemas.microsoft.com/office/word/2010/wordprocessingDrawing" xmlns:wp="http://schemas.openxmlformats.org/drawingml/2006/wordprocessingDrawing" xmlns:w10="urn:schemas-microsoft-com:office:word" xmlns:w="http://schemas.openxmlformats.org/wordprocessingml/2006/main" xmlns:w14="http://schemas.microsoft.com/office/word/2010/wordml" xmlns:w15="http://schemas.microsoft.com/office/word/2012/wordml" xmlns:w16cex="http://schemas.microsoft.com/office/word/2018/wordml/cex" xmlns:w16cid="http://schemas.microsoft.com/office/word/2016/wordml/cid" xmlns:w16="http://schemas.microsoft.com/office/word/2018/wordml" xmlns:w16se="http://schemas.microsoft.com/office/word/2015/wordml/symex" xmlns:wpg="http://schemas.microsoft.com/office/word/2010/wordprocessingGroup" xmlns:wpi="http://schemas.microsoft.com/office/word/2010/wordprocessingInk" xmlns:wne="http://schemas.microsoft.com/office/word/2006/wordml" xmlns:wps="http://schemas.microsoft.com/office/word/2010/wordprocessingShape" mc:Ignorable="w14 w15 w16se w16cid w16 w16cex wp14">
+<w:hdr xmlns:wpc="http://schemas.microsoft.com/office/word/2010/wordprocessingCanvas" xmlns:cx="http://schemas.microsoft.com/office/drawing/2014/chartex" xmlns:cx1="http://schemas.microsoft.com/office/drawing/2015/9/8/chartex" xmlns:cx2="http://schemas.microsoft.com/office/drawing/2015/10/21/chartex" xmlns:cx3="http://schemas.microsoft.com/office/drawing/2016/5/9/chartex" xmlns:cx4="http://schemas.microsoft.com/office/drawing/2016/5/10/chartex" xmlns:cx5="http://schemas.microsoft.com/office/drawing/2016/5/11/chartex" xmlns:cx6="http://schemas.microsoft.com/office/drawing/2016/5/12/chartex" xmlns:cx7="http://schemas.microsoft.com/office/drawing/2016/5/13/chartex" xmlns:cx8="http://schemas.microsoft.com/office/drawing/2016/5/14/chartex" xmlns:mc="http://schemas.openxmlformats.org/markup-compatibility/2006" xmlns:aink="http://schemas.microsoft.com/office/drawing/2016/ink" xmlns:am3d="http://schemas.microsoft.com/office/drawing/2017/model3d" xmlns:o="urn:schemas-microsoft-com:office:office" xmlns:r="http://schemas.openxmlformats.org/officeDocument/2006/relationships" xmlns:m="http://schemas.openxmlformats.org/officeDocument/2006/math" xmlns:v="urn:schemas-microsoft-com:vml" xmlns:wp14="http://schemas.microsoft.com/office/word/2010/wordprocessingDrawing" xmlns:wp="http://schemas.openxmlformats.org/drawingml/2006/wordprocessingDrawing" xmlns:w10="urn:schemas-microsoft-com:office:word" xmlns:w="http://schemas.openxmlformats.org/wordprocessingml/2006/main" xmlns:w14="http://schemas.microsoft.com/office/word/2010/wordml" xmlns:w15="http://schemas.microsoft.com/office/word/2012/wordml" xmlns:w16cex="http://schemas.microsoft.com/office/word/2018/wordml/cex" xmlns:w16cid="http://schemas.microsoft.com/office/word/2016/wordml/cid" xmlns:w16="http://schemas.microsoft.com/office/word/2018/wordml" xmlns:w16sdtdh="http://schemas.microsoft.com/office/word/2020/wordml/sdtdatahash" xmlns:w16se="http://schemas.microsoft.com/office/word/2015/wordml/symex" xmlns:wpg="http://schemas.microsoft.com/office/word/2010/wordprocessingGroup" xmlns:wpi="http://schemas.microsoft.com/office/word/2010/wordprocessingInk" xmlns:wne="http://schemas.microsoft.com/office/word/2006/wordml" xmlns:wps="http://schemas.microsoft.com/office/word/2010/wordprocessingShape" mc:Ignorable="w14 w15 w16se w16cid w16 w16cex w16sdtdh wp14">
   <w:p>
     <w:pPr>
       <w:pStyle w:val="Header"/>
@@ -616,7 +2374,7 @@
 </file>
 
 <file path=word/header2.xml><?xml version="1.0" encoding="utf-8"?>
-<w:hdr xmlns:wpc="http://schemas.microsoft.com/office/word/2010/wordprocessingCanvas" xmlns:cx="http://schemas.microsoft.com/office/drawing/2014/chartex" xmlns:cx1="http://schemas.microsoft.com/office/drawing/2015/9/8/chartex" xmlns:cx2="http://schemas.microsoft.com/office/drawing/2015/10/21/chartex" xmlns:cx3="http://schemas.microsoft.com/office/drawing/2016/5/9/chartex" xmlns:cx4="http://schemas.microsoft.com/office/drawing/2016/5/10/chartex" xmlns:cx5="http://schemas.microsoft.com/office/drawing/2016/5/11/chartex" xmlns:cx6="http://schemas.microsoft.com/office/drawing/2016/5/12/chartex" xmlns:cx7="http://schemas.microsoft.com/office/drawing/2016/5/13/chartex" xmlns:cx8="http://schemas.microsoft.com/office/drawing/2016/5/14/chartex" xmlns:mc="http://schemas.openxmlformats.org/markup-compatibility/2006" xmlns:aink="http://schemas.microsoft.com/office/drawing/2016/ink" xmlns:am3d="http://schemas.microsoft.com/office/drawing/2017/model3d" xmlns:o="urn:schemas-microsoft-com:office:office" xmlns:r="http://schemas.openxmlformats.org/officeDocument/2006/relationships" xmlns:m="http://schemas.openxmlformats.org/officeDocument/2006/math" xmlns:v="urn:schemas-microsoft-com:vml" xmlns:wp14="http://schemas.microsoft.com/office/word/2010/wordprocessingDrawing" xmlns:wp="http://schemas.openxmlformats.org/drawingml/2006/wordprocessingDrawing" xmlns:w10="urn:schemas-microsoft-com:office:word" xmlns:w="http://schemas.openxmlformats.org/wordprocessingml/2006/main" xmlns:w14="http://schemas.microsoft.com/office/word/2010/wordml" xmlns:w15="http://schemas.microsoft.com/office/word/2012/wordml" xmlns:w16cex="http://schemas.microsoft.com/office/word/2018/wordml/cex" xmlns:w16cid="http://schemas.microsoft.com/office/word/2016/wordml/cid" xmlns:w16="http://schemas.microsoft.com/office/word/2018/wordml" xmlns:w16se="http://schemas.microsoft.com/office/word/2015/wordml/symex" xmlns:wpg="http://schemas.microsoft.com/office/word/2010/wordprocessingGroup" xmlns:wpi="http://schemas.microsoft.com/office/word/2010/wordprocessingInk" xmlns:wne="http://schemas.microsoft.com/office/word/2006/wordml" xmlns:wps="http://schemas.microsoft.com/office/word/2010/wordprocessingShape" mc:Ignorable="w14 w15 w16se w16cid w16 w16cex wp14">
+<w:hdr xmlns:wpc="http://schemas.microsoft.com/office/word/2010/wordprocessingCanvas" xmlns:cx="http://schemas.microsoft.com/office/drawing/2014/chartex" xmlns:cx1="http://schemas.microsoft.com/office/drawing/2015/9/8/chartex" xmlns:cx2="http://schemas.microsoft.com/office/drawing/2015/10/21/chartex" xmlns:cx3="http://schemas.microsoft.com/office/drawing/2016/5/9/chartex" xmlns:cx4="http://schemas.microsoft.com/office/drawing/2016/5/10/chartex" xmlns:cx5="http://schemas.microsoft.com/office/drawing/2016/5/11/chartex" xmlns:cx6="http://schemas.microsoft.com/office/drawing/2016/5/12/chartex" xmlns:cx7="http://schemas.microsoft.com/office/drawing/2016/5/13/chartex" xmlns:cx8="http://schemas.microsoft.com/office/drawing/2016/5/14/chartex" xmlns:mc="http://schemas.openxmlformats.org/markup-compatibility/2006" xmlns:aink="http://schemas.microsoft.com/office/drawing/2016/ink" xmlns:am3d="http://schemas.microsoft.com/office/drawing/2017/model3d" xmlns:o="urn:schemas-microsoft-com:office:office" xmlns:r="http://schemas.openxmlformats.org/officeDocument/2006/relationships" xmlns:m="http://schemas.openxmlformats.org/officeDocument/2006/math" xmlns:v="urn:schemas-microsoft-com:vml" xmlns:wp14="http://schemas.microsoft.com/office/word/2010/wordprocessingDrawing" xmlns:wp="http://schemas.openxmlformats.org/drawingml/2006/wordprocessingDrawing" xmlns:w10="urn:schemas-microsoft-com:office:word" xmlns:w="http://schemas.openxmlformats.org/wordprocessingml/2006/main" xmlns:w14="http://schemas.microsoft.com/office/word/2010/wordml" xmlns:w15="http://schemas.microsoft.com/office/word/2012/wordml" xmlns:w16cex="http://schemas.microsoft.com/office/word/2018/wordml/cex" xmlns:w16cid="http://schemas.microsoft.com/office/word/2016/wordml/cid" xmlns:w16="http://schemas.microsoft.com/office/word/2018/wordml" xmlns:w16sdtdh="http://schemas.microsoft.com/office/word/2020/wordml/sdtdatahash" xmlns:w16se="http://schemas.microsoft.com/office/word/2015/wordml/symex" xmlns:wpg="http://schemas.microsoft.com/office/word/2010/wordprocessingGroup" xmlns:wpi="http://schemas.microsoft.com/office/word/2010/wordprocessingInk" xmlns:wne="http://schemas.microsoft.com/office/word/2006/wordml" xmlns:wps="http://schemas.microsoft.com/office/word/2010/wordprocessingShape" mc:Ignorable="w14 w15 w16se w16cid w16 w16cex w16sdtdh wp14">
   <w:p>
     <w:pPr>
       <w:pStyle w:val="Header"/>
@@ -626,7 +2384,7 @@
 </file>
 
 <file path=word/header3.xml><?xml version="1.0" encoding="utf-8"?>
-<w:hdr xmlns:wpc="http://schemas.microsoft.com/office/word/2010/wordprocessingCanvas" xmlns:cx="http://schemas.microsoft.com/office/drawing/2014/chartex" xmlns:cx1="http://schemas.microsoft.com/office/drawing/2015/9/8/chartex" xmlns:cx2="http://schemas.microsoft.com/office/drawing/2015/10/21/chartex" xmlns:cx3="http://schemas.microsoft.com/office/drawing/2016/5/9/chartex" xmlns:cx4="http://schemas.microsoft.com/office/drawing/2016/5/10/chartex" xmlns:cx5="http://schemas.microsoft.com/office/drawing/2016/5/11/chartex" xmlns:cx6="http://schemas.microsoft.com/office/drawing/2016/5/12/chartex" xmlns:cx7="http://schemas.microsoft.com/office/drawing/2016/5/13/chartex" xmlns:cx8="http://schemas.microsoft.com/office/drawing/2016/5/14/chartex" xmlns:mc="http://schemas.openxmlformats.org/markup-compatibility/2006" xmlns:aink="http://schemas.microsoft.com/office/drawing/2016/ink" xmlns:am3d="http://schemas.microsoft.com/office/drawing/2017/model3d" xmlns:o="urn:schemas-microsoft-com:office:office" xmlns:r="http://schemas.openxmlformats.org/officeDocument/2006/relationships" xmlns:m="http://schemas.openxmlformats.org/officeDocument/2006/math" xmlns:v="urn:schemas-microsoft-com:vml" xmlns:wp14="http://schemas.microsoft.com/office/word/2010/wordprocessingDrawing" xmlns:wp="http://schemas.openxmlformats.org/drawingml/2006/wordprocessingDrawing" xmlns:w10="urn:schemas-microsoft-com:office:word" xmlns:w="http://schemas.openxmlformats.org/wordprocessingml/2006/main" xmlns:w14="http://schemas.microsoft.com/office/word/2010/wordml" xmlns:w15="http://schemas.microsoft.com/office/word/2012/wordml" xmlns:w16cex="http://schemas.microsoft.com/office/word/2018/wordml/cex" xmlns:w16cid="http://schemas.microsoft.com/office/word/2016/wordml/cid" xmlns:w16="http://schemas.microsoft.com/office/word/2018/wordml" xmlns:w16se="http://schemas.microsoft.com/office/word/2015/wordml/symex" xmlns:wpg="http://schemas.microsoft.com/office/word/2010/wordprocessingGroup" xmlns:wpi="http://schemas.microsoft.com/office/word/2010/wordprocessingInk" xmlns:wne="http://schemas.microsoft.com/office/word/2006/wordml" xmlns:wps="http://schemas.microsoft.com/office/word/2010/wordprocessingShape" mc:Ignorable="w14 w15 w16se w16cid w16 w16cex wp14">
+<w:hdr xmlns:wpc="http://schemas.microsoft.com/office/word/2010/wordprocessingCanvas" xmlns:cx="http://schemas.microsoft.com/office/drawing/2014/chartex" xmlns:cx1="http://schemas.microsoft.com/office/drawing/2015/9/8/chartex" xmlns:cx2="http://schemas.microsoft.com/office/drawing/2015/10/21/chartex" xmlns:cx3="http://schemas.microsoft.com/office/drawing/2016/5/9/chartex" xmlns:cx4="http://schemas.microsoft.com/office/drawing/2016/5/10/chartex" xmlns:cx5="http://schemas.microsoft.com/office/drawing/2016/5/11/chartex" xmlns:cx6="http://schemas.microsoft.com/office/drawing/2016/5/12/chartex" xmlns:cx7="http://schemas.microsoft.com/office/drawing/2016/5/13/chartex" xmlns:cx8="http://schemas.microsoft.com/office/drawing/2016/5/14/chartex" xmlns:mc="http://schemas.openxmlformats.org/markup-compatibility/2006" xmlns:aink="http://schemas.microsoft.com/office/drawing/2016/ink" xmlns:am3d="http://schemas.microsoft.com/office/drawing/2017/model3d" xmlns:o="urn:schemas-microsoft-com:office:office" xmlns:r="http://schemas.openxmlformats.org/officeDocument/2006/relationships" xmlns:m="http://schemas.openxmlformats.org/officeDocument/2006/math" xmlns:v="urn:schemas-microsoft-com:vml" xmlns:wp14="http://schemas.microsoft.com/office/word/2010/wordprocessingDrawing" xmlns:wp="http://schemas.openxmlformats.org/drawingml/2006/wordprocessingDrawing" xmlns:w10="urn:schemas-microsoft-com:office:word" xmlns:w="http://schemas.openxmlformats.org/wordprocessingml/2006/main" xmlns:w14="http://schemas.microsoft.com/office/word/2010/wordml" xmlns:w15="http://schemas.microsoft.com/office/word/2012/wordml" xmlns:w16cex="http://schemas.microsoft.com/office/word/2018/wordml/cex" xmlns:w16cid="http://schemas.microsoft.com/office/word/2016/wordml/cid" xmlns:w16="http://schemas.microsoft.com/office/word/2018/wordml" xmlns:w16sdtdh="http://schemas.microsoft.com/office/word/2020/wordml/sdtdatahash" xmlns:w16se="http://schemas.microsoft.com/office/word/2015/wordml/symex" xmlns:wpg="http://schemas.microsoft.com/office/word/2010/wordprocessingGroup" xmlns:wpi="http://schemas.microsoft.com/office/word/2010/wordprocessingInk" xmlns:wne="http://schemas.microsoft.com/office/word/2006/wordml" xmlns:wps="http://schemas.microsoft.com/office/word/2010/wordprocessingShape" mc:Ignorable="w14 w15 w16se w16cid w16 w16cex w16sdtdh wp14">
   <w:p>
     <w:pPr>
       <w:pStyle w:val="Header"/>
@@ -636,7 +2394,7 @@
 </file>
 
 <file path=word/numbering.xml><?xml version="1.0" encoding="utf-8"?>
-<w:numbering xmlns:wpc="http://schemas.microsoft.com/office/word/2010/wordprocessingCanvas" xmlns:cx="http://schemas.microsoft.com/office/drawing/2014/chartex" xmlns:cx1="http://schemas.microsoft.com/office/drawing/2015/9/8/chartex" xmlns:cx2="http://schemas.microsoft.com/office/drawing/2015/10/21/chartex" xmlns:cx3="http://schemas.microsoft.com/office/drawing/2016/5/9/chartex" xmlns:cx4="http://schemas.microsoft.com/office/drawing/2016/5/10/chartex" xmlns:cx5="http://schemas.microsoft.com/office/drawing/2016/5/11/chartex" xmlns:cx6="http://schemas.microsoft.com/office/drawing/2016/5/12/chartex" xmlns:cx7="http://schemas.microsoft.com/office/drawing/2016/5/13/chartex" xmlns:cx8="http://schemas.microsoft.com/office/drawing/2016/5/14/chartex" xmlns:mc="http://schemas.openxmlformats.org/markup-compatibility/2006" xmlns:aink="http://schemas.microsoft.com/office/drawing/2016/ink" xmlns:am3d="http://schemas.microsoft.com/office/drawing/2017/model3d" xmlns:o="urn:schemas-microsoft-com:office:office" xmlns:r="http://schemas.openxmlformats.org/officeDocument/2006/relationships" xmlns:m="http://schemas.openxmlformats.org/officeDocument/2006/math" xmlns:v="urn:schemas-microsoft-com:vml" xmlns:wp14="http://schemas.microsoft.com/office/word/2010/wordprocessingDrawing" xmlns:wp="http://schemas.openxmlformats.org/drawingml/2006/wordprocessingDrawing" xmlns:w10="urn:schemas-microsoft-com:office:word" xmlns:w="http://schemas.openxmlformats.org/wordprocessingml/2006/main" xmlns:w14="http://schemas.microsoft.com/office/word/2010/wordml" xmlns:w15="http://schemas.microsoft.com/office/word/2012/wordml" xmlns:w16cex="http://schemas.microsoft.com/office/word/2018/wordml/cex" xmlns:w16cid="http://schemas.microsoft.com/office/word/2016/wordml/cid" xmlns:w16="http://schemas.microsoft.com/office/word/2018/wordml" xmlns:w16se="http://schemas.microsoft.com/office/word/2015/wordml/symex" xmlns:wpg="http://schemas.microsoft.com/office/word/2010/wordprocessingGroup" xmlns:wpi="http://schemas.microsoft.com/office/word/2010/wordprocessingInk" xmlns:wne="http://schemas.microsoft.com/office/word/2006/wordml" xmlns:wps="http://schemas.microsoft.com/office/word/2010/wordprocessingShape" mc:Ignorable="w14 w15 w16se w16cid w16 w16cex wp14">
+<w:numbering xmlns:wpc="http://schemas.microsoft.com/office/word/2010/wordprocessingCanvas" xmlns:cx="http://schemas.microsoft.com/office/drawing/2014/chartex" xmlns:cx1="http://schemas.microsoft.com/office/drawing/2015/9/8/chartex" xmlns:cx2="http://schemas.microsoft.com/office/drawing/2015/10/21/chartex" xmlns:cx3="http://schemas.microsoft.com/office/drawing/2016/5/9/chartex" xmlns:cx4="http://schemas.microsoft.com/office/drawing/2016/5/10/chartex" xmlns:cx5="http://schemas.microsoft.com/office/drawing/2016/5/11/chartex" xmlns:cx6="http://schemas.microsoft.com/office/drawing/2016/5/12/chartex" xmlns:cx7="http://schemas.microsoft.com/office/drawing/2016/5/13/chartex" xmlns:cx8="http://schemas.microsoft.com/office/drawing/2016/5/14/chartex" xmlns:mc="http://schemas.openxmlformats.org/markup-compatibility/2006" xmlns:aink="http://schemas.microsoft.com/office/drawing/2016/ink" xmlns:am3d="http://schemas.microsoft.com/office/drawing/2017/model3d" xmlns:o="urn:schemas-microsoft-com:office:office" xmlns:r="http://schemas.openxmlformats.org/officeDocument/2006/relationships" xmlns:m="http://schemas.openxmlformats.org/officeDocument/2006/math" xmlns:v="urn:schemas-microsoft-com:vml" xmlns:wp14="http://schemas.microsoft.com/office/word/2010/wordprocessingDrawing" xmlns:wp="http://schemas.openxmlformats.org/drawingml/2006/wordprocessingDrawing" xmlns:w10="urn:schemas-microsoft-com:office:word" xmlns:w="http://schemas.openxmlformats.org/wordprocessingml/2006/main" xmlns:w14="http://schemas.microsoft.com/office/word/2010/wordml" xmlns:w15="http://schemas.microsoft.com/office/word/2012/wordml" xmlns:w16cex="http://schemas.microsoft.com/office/word/2018/wordml/cex" xmlns:w16cid="http://schemas.microsoft.com/office/word/2016/wordml/cid" xmlns:w16="http://schemas.microsoft.com/office/word/2018/wordml" xmlns:w16sdtdh="http://schemas.microsoft.com/office/word/2020/wordml/sdtdatahash" xmlns:w16se="http://schemas.microsoft.com/office/word/2015/wordml/symex" xmlns:wpg="http://schemas.microsoft.com/office/word/2010/wordprocessingGroup" xmlns:wpi="http://schemas.microsoft.com/office/word/2010/wordprocessingInk" xmlns:wne="http://schemas.microsoft.com/office/word/2006/wordml" xmlns:wps="http://schemas.microsoft.com/office/word/2010/wordprocessingShape" mc:Ignorable="w14 w15 w16se w16cid w16 w16cex w16sdtdh wp14">
   <w:abstractNum w:abstractNumId="0" w15:restartNumberingAfterBreak="0">
     <w:nsid w:val="06727061"/>
     <w:multiLevelType w:val="hybridMultilevel"/>
@@ -825,7 +2583,7 @@
 </file>
 
 <file path=word/styles.xml><?xml version="1.0" encoding="utf-8"?>
-<w:styles xmlns:mc="http://schemas.openxmlformats.org/markup-compatibility/2006" xmlns:r="http://schemas.openxmlformats.org/officeDocument/2006/relationships" xmlns:w="http://schemas.openxmlformats.org/wordprocessingml/2006/main" xmlns:w14="http://schemas.microsoft.com/office/word/2010/wordml" xmlns:w15="http://schemas.microsoft.com/office/word/2012/wordml" xmlns:w16cex="http://schemas.microsoft.com/office/word/2018/wordml/cex" xmlns:w16cid="http://schemas.microsoft.com/office/word/2016/wordml/cid" xmlns:w16="http://schemas.microsoft.com/office/word/2018/wordml" xmlns:w16se="http://schemas.microsoft.com/office/word/2015/wordml/symex" mc:Ignorable="w14 w15 w16se w16cid w16 w16cex">
+<w:styles xmlns:mc="http://schemas.openxmlformats.org/markup-compatibility/2006" xmlns:r="http://schemas.openxmlformats.org/officeDocument/2006/relationships" xmlns:w="http://schemas.openxmlformats.org/wordprocessingml/2006/main" xmlns:w14="http://schemas.microsoft.com/office/word/2010/wordml" xmlns:w15="http://schemas.microsoft.com/office/word/2012/wordml" xmlns:w16cex="http://schemas.microsoft.com/office/word/2018/wordml/cex" xmlns:w16cid="http://schemas.microsoft.com/office/word/2016/wordml/cid" xmlns:w16="http://schemas.microsoft.com/office/word/2018/wordml" xmlns:w16sdtdh="http://schemas.microsoft.com/office/word/2020/wordml/sdtdatahash" xmlns:w16se="http://schemas.microsoft.com/office/word/2015/wordml/symex" mc:Ignorable="w14 w15 w16se w16cid w16 w16cex w16sdtdh">
   <w:docDefaults>
     <w:rPrDefault>
       <w:rPr>
@@ -1401,6 +3159,29 @@
       <w:contextualSpacing/>
     </w:pPr>
   </w:style>
+  <w:style w:type="character" w:styleId="Hyperlink">
+    <w:name w:val="Hyperlink"/>
+    <w:basedOn w:val="DefaultParagraphFont"/>
+    <w:uiPriority w:val="99"/>
+    <w:unhideWhenUsed/>
+    <w:rsid w:val="003B498A"/>
+    <w:rPr>
+      <w:color w:val="0563C1" w:themeColor="hyperlink"/>
+      <w:u w:val="single"/>
+    </w:rPr>
+  </w:style>
+  <w:style w:type="character" w:styleId="UnresolvedMention">
+    <w:name w:val="Unresolved Mention"/>
+    <w:basedOn w:val="DefaultParagraphFont"/>
+    <w:uiPriority w:val="99"/>
+    <w:semiHidden/>
+    <w:unhideWhenUsed/>
+    <w:rsid w:val="003B498A"/>
+    <w:rPr>
+      <w:color w:val="605E5C"/>
+      <w:shd w:val="clear" w:color="auto" w:fill="E1DFDD"/>
+    </w:rPr>
+  </w:style>
 </w:styles>
 </file>
 

</xml_diff>